<commit_message>
Report and clean up
</commit_message>
<xml_diff>
--- a/reports/12964298_assignment_2_report.docx
+++ b/reports/12964298_assignment_2_report.docx
@@ -251,7 +251,7 @@
                 </mc:Choice>
                 <mc:Fallback>
                   <w:pict>
-                    <v:line w14:anchorId="66F8D619" id="Straight Connector 5" o:spid="_x0000_s1026" alt="text divider" style="visibility:visible;mso-wrap-style:square;mso-left-percent:-10001;mso-top-percent:-10001;mso-position-horizontal:absolute;mso-position-horizontal-relative:char;mso-position-vertical:absolute;mso-position-vertical-relative:line;mso-left-percent:-10001;mso-top-percent:-10001" from="0,0" to="61.85pt,0" o:gfxdata="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" strokecolor="white [3212]" strokeweight="6pt">
+                    <v:line w14:anchorId="46B869D6" id="Straight Connector 5" o:spid="_x0000_s1026" alt="text divider" style="visibility:visible;mso-wrap-style:square;mso-left-percent:-10001;mso-top-percent:-10001;mso-position-horizontal:absolute;mso-position-horizontal-relative:char;mso-position-vertical:absolute;mso-position-vertical-relative:line;mso-left-percent:-10001;mso-top-percent:-10001" from="0,0" to="61.85pt,0" o:gfxdata="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" strokecolor="white [3212]" strokeweight="6pt">
                       <w10:anchorlock/>
                     </v:line>
                   </w:pict>
@@ -714,7 +714,7 @@
                     <pic:cNvPicPr/>
                   </pic:nvPicPr>
                   <pic:blipFill>
-                    <a:blip r:embed="rId7" cstate="print">
+                    <a:blip r:embed="rId8" cstate="print">
                       <a:extLst>
                         <a:ext uri="{28A0092B-C50C-407E-A947-70E740481C1C}">
                           <a14:useLocalDpi xmlns:a14="http://schemas.microsoft.com/office/drawing/2010/main" val="0"/>
@@ -822,7 +822,7 @@
           </mc:Choice>
           <mc:Fallback>
             <w:pict>
-              <v:rect w14:anchorId="276F1340" id="Rectangle 2" o:spid="_x0000_s1026" alt="coloured rectangle" style="position:absolute;margin-left:-57.6pt;margin-top:162.2pt;width:531.35pt;height:471.25pt;z-index:-251657216;visibility:visible;mso-wrap-style:square;mso-width-percent:0;mso-height-percent:0;mso-wrap-distance-left:9pt;mso-wrap-distance-top:0;mso-wrap-distance-right:9pt;mso-wrap-distance-bottom:0;mso-position-horizontal:absolute;mso-position-horizontal-relative:text;mso-position-vertical:absolute;mso-position-vertical-relative:page;mso-width-percent:0;mso-height-percent:0;mso-width-relative:margin;mso-height-relative:margin;v-text-anchor:middle" o:gfxdata="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" fillcolor="#a4063e [3204]" stroked="f" strokeweight="2pt">
+              <v:rect w14:anchorId="4CA61177" id="Rectangle 2" o:spid="_x0000_s1026" alt="coloured rectangle" style="position:absolute;margin-left:-57.6pt;margin-top:162.2pt;width:531.35pt;height:471.25pt;z-index:-251657216;visibility:visible;mso-wrap-style:square;mso-width-percent:0;mso-height-percent:0;mso-wrap-distance-left:9pt;mso-wrap-distance-top:0;mso-wrap-distance-right:9pt;mso-wrap-distance-bottom:0;mso-position-horizontal:absolute;mso-position-horizontal-relative:text;mso-position-vertical:absolute;mso-position-vertical-relative:page;mso-width-percent:0;mso-height-percent:0;mso-width-relative:margin;mso-height-relative:margin;v-text-anchor:middle" o:gfxdata="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" fillcolor="#a4063e [3204]" stroked="f" strokeweight="2pt">
                 <w10:wrap anchory="page"/>
               </v:rect>
             </w:pict>
@@ -854,6 +854,7 @@
           <w:rFonts w:asciiTheme="minorHAnsi" w:eastAsiaTheme="minorEastAsia" w:hAnsiTheme="minorHAnsi" w:cstheme="minorBidi"/>
           <w:noProof/>
           <w:color w:val="161718" w:themeColor="text1"/>
+          <w:sz w:val="24"/>
           <w:szCs w:val="22"/>
           <w:lang w:val="en-GB"/>
         </w:rPr>
@@ -911,7 +912,7 @@
             </w:rPr>
             <w:fldChar w:fldCharType="separate"/>
           </w:r>
-          <w:hyperlink w:anchor="_Toc66619726" w:history="1">
+          <w:hyperlink w:anchor="_Toc66633146" w:history="1">
             <w:r>
               <w:rPr>
                 <w:rStyle w:val="Hyperlink"/>
@@ -938,7 +939,7 @@
                 <w:noProof/>
                 <w:webHidden/>
               </w:rPr>
-              <w:instrText xml:space="preserve"> PAGEREF _Toc66619726 \h </w:instrText>
+              <w:instrText xml:space="preserve"> PAGEREF _Toc66633146 \h </w:instrText>
             </w:r>
             <w:r>
               <w:rPr>
@@ -986,7 +987,7 @@
               <w:lang w:val="en-AU" w:eastAsia="en-GB"/>
             </w:rPr>
           </w:pPr>
-          <w:hyperlink w:anchor="_Toc66619727" w:history="1">
+          <w:hyperlink w:anchor="_Toc66633147" w:history="1">
             <w:r>
               <w:rPr>
                 <w:rStyle w:val="Hyperlink"/>
@@ -1013,7 +1014,7 @@
                 <w:noProof/>
                 <w:webHidden/>
               </w:rPr>
-              <w:instrText xml:space="preserve"> PAGEREF _Toc66619727 \h </w:instrText>
+              <w:instrText xml:space="preserve"> PAGEREF _Toc66633147 \h </w:instrText>
             </w:r>
             <w:r>
               <w:rPr>
@@ -1061,7 +1062,7 @@
               <w:lang w:val="en-AU" w:eastAsia="en-GB"/>
             </w:rPr>
           </w:pPr>
-          <w:hyperlink w:anchor="_Toc66619728" w:history="1">
+          <w:hyperlink w:anchor="_Toc66633148" w:history="1">
             <w:r>
               <w:rPr>
                 <w:rStyle w:val="Hyperlink"/>
@@ -1088,7 +1089,7 @@
                 <w:noProof/>
                 <w:webHidden/>
               </w:rPr>
-              <w:instrText xml:space="preserve"> PAGEREF _Toc66619728 \h </w:instrText>
+              <w:instrText xml:space="preserve"> PAGEREF _Toc66633148 \h </w:instrText>
             </w:r>
             <w:r>
               <w:rPr>
@@ -1108,7 +1109,7 @@
                 <w:noProof/>
                 <w:webHidden/>
               </w:rPr>
-              <w:t>4</w:t>
+              <w:t>3</w:t>
             </w:r>
             <w:r>
               <w:rPr>
@@ -1136,7 +1137,7 @@
               <w:lang w:val="en-AU" w:eastAsia="en-GB"/>
             </w:rPr>
           </w:pPr>
-          <w:hyperlink w:anchor="_Toc66619729" w:history="1">
+          <w:hyperlink w:anchor="_Toc66633149" w:history="1">
             <w:r>
               <w:rPr>
                 <w:rStyle w:val="Hyperlink"/>
@@ -1163,7 +1164,7 @@
                 <w:noProof/>
                 <w:webHidden/>
               </w:rPr>
-              <w:instrText xml:space="preserve"> PAGEREF _Toc66619729 \h </w:instrText>
+              <w:instrText xml:space="preserve"> PAGEREF _Toc66633149 \h </w:instrText>
             </w:r>
             <w:r>
               <w:rPr>
@@ -1183,7 +1184,7 @@
                 <w:noProof/>
                 <w:webHidden/>
               </w:rPr>
-              <w:t>5</w:t>
+              <w:t>4</w:t>
             </w:r>
             <w:r>
               <w:rPr>
@@ -1211,7 +1212,7 @@
               <w:lang w:val="en-AU" w:eastAsia="en-GB"/>
             </w:rPr>
           </w:pPr>
-          <w:hyperlink w:anchor="_Toc66619730" w:history="1">
+          <w:hyperlink w:anchor="_Toc66633150" w:history="1">
             <w:r>
               <w:rPr>
                 <w:rStyle w:val="Hyperlink"/>
@@ -1238,7 +1239,7 @@
                 <w:noProof/>
                 <w:webHidden/>
               </w:rPr>
-              <w:instrText xml:space="preserve"> PAGEREF _Toc66619730 \h </w:instrText>
+              <w:instrText xml:space="preserve"> PAGEREF _Toc66633150 \h </w:instrText>
             </w:r>
             <w:r>
               <w:rPr>
@@ -1286,7 +1287,7 @@
               <w:lang w:val="en-AU" w:eastAsia="en-GB"/>
             </w:rPr>
           </w:pPr>
-          <w:hyperlink w:anchor="_Toc66619731" w:history="1">
+          <w:hyperlink w:anchor="_Toc66633151" w:history="1">
             <w:r>
               <w:rPr>
                 <w:rStyle w:val="Hyperlink"/>
@@ -1313,7 +1314,7 @@
                 <w:noProof/>
                 <w:webHidden/>
               </w:rPr>
-              <w:instrText xml:space="preserve"> PAGEREF _Toc66619731 \h </w:instrText>
+              <w:instrText xml:space="preserve"> PAGEREF _Toc66633151 \h </w:instrText>
             </w:r>
             <w:r>
               <w:rPr>
@@ -1333,7 +1334,82 @@
                 <w:noProof/>
                 <w:webHidden/>
               </w:rPr>
-              <w:t>6</w:t>
+              <w:t>7</w:t>
+            </w:r>
+            <w:r>
+              <w:rPr>
+                <w:noProof/>
+                <w:webHidden/>
+              </w:rPr>
+              <w:fldChar w:fldCharType="end"/>
+            </w:r>
+          </w:hyperlink>
+        </w:p>
+        <w:p>
+          <w:pPr>
+            <w:pStyle w:val="TOC2"/>
+            <w:tabs>
+              <w:tab w:val="right" w:leader="dot" w:pos="9592"/>
+            </w:tabs>
+            <w:rPr>
+              <w:rFonts w:cstheme="minorBidi"/>
+              <w:b w:val="0"/>
+              <w:bCs w:val="0"/>
+              <w:noProof/>
+              <w:color w:val="auto"/>
+              <w:sz w:val="24"/>
+              <w:szCs w:val="24"/>
+              <w:lang w:val="en-AU" w:eastAsia="en-GB"/>
+            </w:rPr>
+          </w:pPr>
+          <w:hyperlink w:anchor="_Toc66633152" w:history="1">
+            <w:r>
+              <w:rPr>
+                <w:rStyle w:val="Hyperlink"/>
+                <w:noProof/>
+              </w:rPr>
+              <w:t>Future Model improvements</w:t>
+            </w:r>
+            <w:r>
+              <w:rPr>
+                <w:noProof/>
+                <w:webHidden/>
+              </w:rPr>
+              <w:tab/>
+            </w:r>
+            <w:r>
+              <w:rPr>
+                <w:noProof/>
+                <w:webHidden/>
+              </w:rPr>
+              <w:fldChar w:fldCharType="begin"/>
+            </w:r>
+            <w:r>
+              <w:rPr>
+                <w:noProof/>
+                <w:webHidden/>
+              </w:rPr>
+              <w:instrText xml:space="preserve"> PAGEREF _Toc66633152 \h </w:instrText>
+            </w:r>
+            <w:r>
+              <w:rPr>
+                <w:noProof/>
+                <w:webHidden/>
+              </w:rPr>
+            </w:r>
+            <w:r>
+              <w:rPr>
+                <w:noProof/>
+                <w:webHidden/>
+              </w:rPr>
+              <w:fldChar w:fldCharType="separate"/>
+            </w:r>
+            <w:r>
+              <w:rPr>
+                <w:noProof/>
+                <w:webHidden/>
+              </w:rPr>
+              <w:t>7</w:t>
             </w:r>
             <w:r>
               <w:rPr>
@@ -1361,7 +1437,7 @@
               <w:lang w:val="en-AU" w:eastAsia="en-GB"/>
             </w:rPr>
           </w:pPr>
-          <w:hyperlink w:anchor="_Toc66619732" w:history="1">
+          <w:hyperlink w:anchor="_Toc66633153" w:history="1">
             <w:r>
               <w:rPr>
                 <w:rStyle w:val="Hyperlink"/>
@@ -1388,7 +1464,7 @@
                 <w:noProof/>
                 <w:webHidden/>
               </w:rPr>
-              <w:instrText xml:space="preserve"> PAGEREF _Toc66619732 \h </w:instrText>
+              <w:instrText xml:space="preserve"> PAGEREF _Toc66633153 \h </w:instrText>
             </w:r>
             <w:r>
               <w:rPr>
@@ -1408,7 +1484,7 @@
                 <w:noProof/>
                 <w:webHidden/>
               </w:rPr>
-              <w:t>7</w:t>
+              <w:t>9</w:t>
             </w:r>
             <w:r>
               <w:rPr>
@@ -1425,7 +1501,6 @@
               <w:rFonts w:cstheme="minorHAnsi"/>
               <w:i/>
               <w:iCs/>
-              <w:sz w:val="24"/>
               <w:szCs w:val="24"/>
             </w:rPr>
             <w:fldChar w:fldCharType="end"/>
@@ -1438,7 +1513,7 @@
       <w:pPr>
         <w:pStyle w:val="Heading1"/>
       </w:pPr>
-      <w:bookmarkStart w:id="0" w:name="_Toc66619726"/>
+      <w:bookmarkStart w:id="0" w:name="_Toc66633146"/>
       <w:r>
         <w:lastRenderedPageBreak/>
         <w:t>Business Understanding</w:t>
@@ -1471,6 +1546,9 @@
     <w:p>
       <w:r>
         <w:t xml:space="preserve">The business has shown interest in making the model available for production. While no specific use case was included in the brief, this could be used to automatically fill in the ‘beer style’ field of a review form, to assist the reviewer in generating their review. </w:t>
+      </w:r>
+      <w:r>
+        <w:t>The business has also insisted that the model is a neural network.</w:t>
       </w:r>
     </w:p>
     <w:p/>
@@ -1479,7 +1557,7 @@
         <w:pStyle w:val="Heading1"/>
         <w:pageBreakBefore w:val="0"/>
       </w:pPr>
-      <w:bookmarkStart w:id="1" w:name="_Toc66619727"/>
+      <w:bookmarkStart w:id="1" w:name="_Toc66633147"/>
       <w:r>
         <w:t>Data Understanding</w:t>
       </w:r>
@@ -1573,13 +1651,14 @@
         <w:t xml:space="preserve">. All fields except for brewery name were numeric, ranging from 1 to 5. There were 5742 unique breweries in the dataset. </w:t>
       </w:r>
     </w:p>
+    <w:p/>
     <w:p>
       <w:pPr>
         <w:pStyle w:val="Heading1"/>
+        <w:pageBreakBefore w:val="0"/>
       </w:pPr>
-      <w:bookmarkStart w:id="2" w:name="_Toc66619728"/>
-      <w:r>
-        <w:lastRenderedPageBreak/>
+      <w:bookmarkStart w:id="2" w:name="_Toc66633148"/>
+      <w:r>
         <w:t>Data Preparation</w:t>
       </w:r>
       <w:bookmarkEnd w:id="2"/>
@@ -1682,7 +1761,7 @@
       <w:pPr>
         <w:pStyle w:val="Heading1"/>
       </w:pPr>
-      <w:bookmarkStart w:id="3" w:name="_Toc66619729"/>
+      <w:bookmarkStart w:id="3" w:name="_Toc66633149"/>
       <w:r>
         <w:lastRenderedPageBreak/>
         <w:t>Modelling</w:t>
@@ -1711,15 +1790,192 @@
       </w:r>
       <w:proofErr w:type="gramEnd"/>
       <w:r>
-        <w:t xml:space="preserve"> I decided to increase the number of extracted brewery names to 2500.  </w:t>
+        <w:t xml:space="preserve"> I decided to increase the number of extracted brewery names to 2500</w:t>
+      </w:r>
+      <w:r>
+        <w:t>, which led to an improvement in accuracy</w:t>
+      </w:r>
+      <w:r>
+        <w:t xml:space="preserve"> (22.3%)</w:t>
+      </w:r>
+      <w:r>
+        <w:t xml:space="preserve">. This could be caused by smaller breweries having fewer types of beer in the dataset. </w:t>
+      </w:r>
+    </w:p>
+    <w:p>
+      <w:pPr>
+        <w:keepNext/>
+      </w:pPr>
+      <w:r>
+        <w:drawing>
+          <wp:inline distT="0" distB="0" distL="0" distR="0" wp14:anchorId="054F0522" wp14:editId="5025A5EC">
+            <wp:extent cx="5740400" cy="4076700"/>
+            <wp:effectExtent l="0" t="0" r="0" b="0"/>
+            <wp:docPr id="9" name="Picture 9" descr="A picture containing graphical user interface&#10;&#10;Description automatically generated"/>
+            <wp:cNvGraphicFramePr>
+              <a:graphicFrameLocks xmlns:a="http://schemas.openxmlformats.org/drawingml/2006/main" noChangeAspect="1"/>
+            </wp:cNvGraphicFramePr>
+            <a:graphic xmlns:a="http://schemas.openxmlformats.org/drawingml/2006/main">
+              <a:graphicData uri="http://schemas.openxmlformats.org/drawingml/2006/picture">
+                <pic:pic xmlns:pic="http://schemas.openxmlformats.org/drawingml/2006/picture">
+                  <pic:nvPicPr>
+                    <pic:cNvPr id="9" name="Picture 9" descr="A picture containing graphical user interface&#10;&#10;Description automatically generated"/>
+                    <pic:cNvPicPr/>
+                  </pic:nvPicPr>
+                  <pic:blipFill rotWithShape="1">
+                    <a:blip r:embed="rId9"/>
+                    <a:srcRect l="1739" t="2431"/>
+                    <a:stretch/>
+                  </pic:blipFill>
+                  <pic:spPr bwMode="auto">
+                    <a:xfrm>
+                      <a:off x="0" y="0"/>
+                      <a:ext cx="5740400" cy="4076700"/>
+                    </a:xfrm>
+                    <a:prstGeom prst="rect">
+                      <a:avLst/>
+                    </a:prstGeom>
+                    <a:ln>
+                      <a:noFill/>
+                    </a:ln>
+                    <a:extLst>
+                      <a:ext uri="{53640926-AAD7-44D8-BBD7-CCE9431645EC}">
+                        <a14:shadowObscured xmlns:a14="http://schemas.microsoft.com/office/drawing/2010/main"/>
+                      </a:ext>
+                    </a:extLst>
+                  </pic:spPr>
+                </pic:pic>
+              </a:graphicData>
+            </a:graphic>
+          </wp:inline>
+        </w:drawing>
+      </w:r>
+    </w:p>
+    <w:p>
+      <w:pPr>
+        <w:pStyle w:val="Caption"/>
+      </w:pPr>
+      <w:r>
+        <w:t xml:space="preserve">Figure </w:t>
+      </w:r>
+      <w:r>
+        <w:fldChar w:fldCharType="begin"/>
+      </w:r>
+      <w:r>
+        <w:instrText xml:space="preserve"> SEQ Figure \* ARABIC </w:instrText>
+      </w:r>
+      <w:r>
+        <w:fldChar w:fldCharType="separate"/>
+      </w:r>
+      <w:r>
+        <w:rPr>
+          <w:noProof/>
+        </w:rPr>
+        <w:t>1</w:t>
+      </w:r>
+      <w:r>
+        <w:fldChar w:fldCharType="end"/>
+      </w:r>
+      <w:r>
+        <w:t>: Loss function of second experiment</w:t>
+      </w:r>
+    </w:p>
+    <w:p/>
+    <w:p>
+      <w:r>
+        <w:t>In my final model</w:t>
+      </w:r>
+      <w:r>
+        <w:t>, I followed the same process as my previous experiment, however I trained the model for another 30 epochs</w:t>
+      </w:r>
+      <w:r>
+        <w:t>, which further improved the accuracy of the model (23.7%).</w:t>
+      </w:r>
+    </w:p>
+    <w:p>
+      <w:pPr>
+        <w:keepNext/>
+      </w:pPr>
+      <w:r>
+        <w:lastRenderedPageBreak/>
+        <w:drawing>
+          <wp:inline distT="0" distB="0" distL="0" distR="0" wp14:anchorId="1A67A3D5" wp14:editId="1504D9AE">
+            <wp:extent cx="5765800" cy="4140200"/>
+            <wp:effectExtent l="0" t="0" r="0" b="0"/>
+            <wp:docPr id="13" name="Picture 13" descr="A picture containing graphical user interface&#10;&#10;Description automatically generated"/>
+            <wp:cNvGraphicFramePr>
+              <a:graphicFrameLocks xmlns:a="http://schemas.openxmlformats.org/drawingml/2006/main" noChangeAspect="1"/>
+            </wp:cNvGraphicFramePr>
+            <a:graphic xmlns:a="http://schemas.openxmlformats.org/drawingml/2006/main">
+              <a:graphicData uri="http://schemas.openxmlformats.org/drawingml/2006/picture">
+                <pic:pic xmlns:pic="http://schemas.openxmlformats.org/drawingml/2006/picture">
+                  <pic:nvPicPr>
+                    <pic:cNvPr id="13" name="Picture 13" descr="A picture containing graphical user interface&#10;&#10;Description automatically generated"/>
+                    <pic:cNvPicPr/>
+                  </pic:nvPicPr>
+                  <pic:blipFill>
+                    <a:blip r:embed="rId10"/>
+                    <a:stretch>
+                      <a:fillRect/>
+                    </a:stretch>
+                  </pic:blipFill>
+                  <pic:spPr>
+                    <a:xfrm>
+                      <a:off x="0" y="0"/>
+                      <a:ext cx="5765800" cy="4140200"/>
+                    </a:xfrm>
+                    <a:prstGeom prst="rect">
+                      <a:avLst/>
+                    </a:prstGeom>
+                  </pic:spPr>
+                </pic:pic>
+              </a:graphicData>
+            </a:graphic>
+          </wp:inline>
+        </w:drawing>
+      </w:r>
+    </w:p>
+    <w:p>
+      <w:pPr>
+        <w:pStyle w:val="Caption"/>
+      </w:pPr>
+      <w:r>
+        <w:t xml:space="preserve">Figure </w:t>
+      </w:r>
+      <w:r>
+        <w:fldChar w:fldCharType="begin"/>
+      </w:r>
+      <w:r>
+        <w:instrText xml:space="preserve"> SEQ Figure \* ARABIC </w:instrText>
+      </w:r>
+      <w:r>
+        <w:fldChar w:fldCharType="separate"/>
+      </w:r>
+      <w:r>
+        <w:rPr>
+          <w:noProof/>
+        </w:rPr>
+        <w:t>2</w:t>
+      </w:r>
+      <w:r>
+        <w:fldChar w:fldCharType="end"/>
+      </w:r>
+      <w:r>
+        <w:t>: Loss function of third experiment</w:t>
+      </w:r>
+    </w:p>
+    <w:p>
+      <w:r>
+        <w:t xml:space="preserve">Due to time pressures, minimal hyperparameter tuning was completed. Throughout the modelling process, manual hyperparameter tuning was completed. </w:t>
       </w:r>
     </w:p>
     <w:p/>
     <w:p>
       <w:pPr>
         <w:pStyle w:val="Heading2"/>
+        <w:spacing w:after="240"/>
       </w:pPr>
-      <w:bookmarkStart w:id="4" w:name="_Toc66619730"/>
+      <w:bookmarkStart w:id="4" w:name="_Toc66633150"/>
       <w:r>
         <w:t>Architecture</w:t>
       </w:r>
@@ -1727,10 +1983,19 @@
     </w:p>
     <w:p>
       <w:r>
-        <w:t>Due to the limited data available, a shallow architecture was selected.</w:t>
-      </w:r>
-      <w:r>
-        <w:t xml:space="preserve"> The architecture consists of only 1 hidden layer and the output layer. Dropout regularization is applied to the hidden layer. The </w:t>
+        <w:t>Due to the limited data available, a shallow architecture was selected</w:t>
+      </w:r>
+      <w:r>
+        <w:t>. This was to ensure that vanishing gradients would not be a problem. Also, I believe there is limited benefit in adding additional ‘features’ (via adding additional layers) with such as limited dataset</w:t>
+      </w:r>
+      <w:r>
+        <w:t>.</w:t>
+      </w:r>
+    </w:p>
+    <w:p/>
+    <w:p>
+      <w:r>
+        <w:t xml:space="preserve">The architecture consists of only 1 hidden layer and the output layer. Dropout regularization is applied to the hidden layer. The </w:t>
       </w:r>
       <w:proofErr w:type="spellStart"/>
       <w:r>
@@ -1747,6 +2012,9 @@
       <w:proofErr w:type="spellEnd"/>
       <w:r>
         <w:t xml:space="preserve"> activation was applied to the output layer. </w:t>
+      </w:r>
+      <w:r>
+        <w:t xml:space="preserve">The size of the hidden layer was based on the number of classes. Through manual experimentation I found that increasing this number did not appear to have a major impact on accuracy of the model. </w:t>
       </w:r>
     </w:p>
     <w:p/>
@@ -1755,6 +2023,7 @@
         <w:keepNext/>
       </w:pPr>
       <w:r>
+        <w:lastRenderedPageBreak/>
         <w:drawing>
           <wp:inline distT="0" distB="0" distL="0" distR="0" wp14:anchorId="09CFEF52" wp14:editId="385652FA">
             <wp:extent cx="6097270" cy="2430145"/>
@@ -1771,7 +2040,7 @@
                     <pic:cNvPicPr/>
                   </pic:nvPicPr>
                   <pic:blipFill>
-                    <a:blip r:embed="rId8"/>
+                    <a:blip r:embed="rId11"/>
                     <a:stretch>
                       <a:fillRect/>
                     </a:stretch>
@@ -1812,7 +2081,7 @@
         <w:rPr>
           <w:noProof/>
         </w:rPr>
-        <w:t>1</w:t>
+        <w:t>3</w:t>
       </w:r>
       <w:r>
         <w:fldChar w:fldCharType="end"/>
@@ -1840,13 +2109,16 @@
       <w:proofErr w:type="spellEnd"/>
       <w:r>
         <w:t xml:space="preserve"> activation function was chosen to allow for multiclass prediction.</w:t>
+      </w:r>
+      <w:r>
+        <w:t xml:space="preserve"> Other activation functions could have been attempted, however due to limited time, I decided to focus on deploying the model, rather than optimising the model.</w:t>
       </w:r>
     </w:p>
     <w:p>
       <w:pPr>
         <w:pStyle w:val="Heading1"/>
       </w:pPr>
-      <w:bookmarkStart w:id="5" w:name="_Toc66619731"/>
+      <w:bookmarkStart w:id="5" w:name="_Toc66633151"/>
       <w:r>
         <w:lastRenderedPageBreak/>
         <w:t>Evaluation</w:t>
@@ -1856,29 +2128,1291 @@
     <w:p>
       <w:r>
         <w:t xml:space="preserve">The evaluation metric used was </w:t>
+      </w:r>
+      <w:r>
+        <w:t xml:space="preserve">accuracy. The Null model achieved an accuracy of 7.4% on the training set, whereas my final model achieved an accuracy of 23.9% on the training set, and 23.7% on the test set. While this is an improvement on the null model, I find it difficult that this accuracy could produce a meaningful. </w:t>
+      </w:r>
+    </w:p>
+    <w:p/>
+    <w:p>
+      <w:r>
+        <w:t>One of the major downsides to this model is that it is only based on the brewery and the rating. Details about the beer, for example, the beers alcohol content were omitted from the model. When inspecting the confusion matrix, it appears that the model often confuses particular styles with their imperial (higher alcohol content) counter parts. For example, for the class “American IPA” had a recall of 0.61 (</w:t>
+      </w:r>
+      <w:proofErr w:type="gramStart"/>
+      <w:r>
+        <w:t>i.e.</w:t>
+      </w:r>
+      <w:proofErr w:type="gramEnd"/>
+      <w:r>
+        <w:t xml:space="preserve"> 61% of true class were predicted correctly) – however, “American Double / Imperial IPA” accounted for another 16.7% of predictions. </w:t>
+      </w:r>
+    </w:p>
+    <w:p/>
+    <w:p>
+      <w:r>
+        <w:t>Similarly, “American Malt Liquor” is often confused with “American Adjunct Lager”, which is typically described as “</w:t>
+      </w:r>
+      <w:r>
+        <w:t>[beers]</w:t>
+      </w:r>
+      <w:r>
+        <w:t xml:space="preserve"> which are made with ingredients and processes resembling those for American-style lagers</w:t>
+      </w:r>
+      <w:r>
+        <w:t>”</w:t>
+      </w:r>
+      <w:r>
+        <w:rPr>
+          <w:rStyle w:val="FootnoteReference"/>
+        </w:rPr>
+        <w:footnoteReference w:id="1"/>
+      </w:r>
+      <w:r>
+        <w:t xml:space="preserve">. </w:t>
+      </w:r>
+      <w:r>
+        <w:t>In addition, Belgian strong ales, “</w:t>
+      </w:r>
+      <w:proofErr w:type="spellStart"/>
+      <w:r>
+        <w:t>Dubbel</w:t>
+      </w:r>
+      <w:proofErr w:type="spellEnd"/>
+      <w:r>
+        <w:t>”, “</w:t>
+      </w:r>
+      <w:proofErr w:type="spellStart"/>
+      <w:r>
+        <w:t>Tripel</w:t>
+      </w:r>
+      <w:proofErr w:type="spellEnd"/>
+      <w:r>
+        <w:t>” and “</w:t>
+      </w:r>
+      <w:proofErr w:type="spellStart"/>
+      <w:r>
+        <w:t>Quadrupel</w:t>
+      </w:r>
+      <w:proofErr w:type="spellEnd"/>
+      <w:r>
+        <w:t xml:space="preserve">” can </w:t>
+      </w:r>
+      <w:proofErr w:type="spellStart"/>
+      <w:r>
+        <w:t>all</w:t>
+      </w:r>
+      <w:proofErr w:type="spellEnd"/>
+      <w:r>
+        <w:t xml:space="preserve"> be used to describe trappiest style beers that vary in alcohol content. </w:t>
+      </w:r>
+    </w:p>
+    <w:p/>
+    <w:p>
+      <w:r>
+        <w:t>Other model issues occur due to the structure of the data. The data contains ratings rather than descriptors. If you were to interpret, say “</w:t>
+      </w:r>
+      <w:proofErr w:type="spellStart"/>
+      <w:r>
+        <w:t>review_aroma</w:t>
+      </w:r>
+      <w:proofErr w:type="spellEnd"/>
+      <w:r>
+        <w:t>” as the “strength” or “pleasantness” of the aroma, you can have two vastly different styles predicted to be similar. For example, ‘</w:t>
+      </w:r>
+      <w:proofErr w:type="spellStart"/>
+      <w:r>
+        <w:t>Bière</w:t>
+      </w:r>
+      <w:proofErr w:type="spellEnd"/>
+      <w:r>
+        <w:t xml:space="preserve"> de Champagne / </w:t>
+      </w:r>
+      <w:proofErr w:type="spellStart"/>
+      <w:r>
+        <w:t>Bière</w:t>
+      </w:r>
+      <w:proofErr w:type="spellEnd"/>
+      <w:r>
+        <w:t xml:space="preserve"> Brut</w:t>
+      </w:r>
+      <w:r>
+        <w:t>’ is most commonly predicted as “American IPA”</w:t>
+      </w:r>
+      <w:r>
+        <w:t xml:space="preserve">, while both having very distinct aromas and tastes, they are vastly different. </w:t>
+      </w:r>
+    </w:p>
+    <w:p/>
+    <w:p>
+      <w:r>
+        <w:t>Finally, the granularity of the categories is contentious. There are many small, but highly related or near identical categories. For example, “Rauchbier” and “smoked beer” are arguably identical</w:t>
+      </w:r>
+      <w:r>
+        <w:rPr>
+          <w:rStyle w:val="FootnoteReference"/>
+        </w:rPr>
+        <w:footnoteReference w:id="2"/>
+      </w:r>
+      <w:r>
+        <w:t>, and “Light Lager” and “American Adjunct Lager” could both be used to describe the same beer</w:t>
+      </w:r>
+      <w:r>
+        <w:t xml:space="preserve"> – 73% of ‘Light Lager’ observations in the test set were predicted to be American Adjunct Lagers</w:t>
+      </w:r>
+      <w:r>
+        <w:t>.</w:t>
       </w:r>
     </w:p>
     <w:p/>
     <w:p>
       <w:pPr>
-        <w:pStyle w:val="Heading1"/>
+        <w:pStyle w:val="Heading2"/>
       </w:pPr>
-      <w:bookmarkStart w:id="6" w:name="_Toc66619732"/>
-      <w:r>
-        <w:lastRenderedPageBreak/>
-        <w:t>Deployment</w:t>
+      <w:bookmarkStart w:id="6" w:name="_Toc66633152"/>
+      <w:r>
+        <w:t>Future Model improvements</w:t>
       </w:r>
       <w:bookmarkEnd w:id="6"/>
     </w:p>
     <w:p>
       <w:r>
+        <w:t>Three main improvements would be made to the model. Firstly, inclusion of data that already exists in the dataset, in particular “</w:t>
+      </w:r>
+      <w:proofErr w:type="spellStart"/>
+      <w:r>
+        <w:t>beer_abv</w:t>
+      </w:r>
+      <w:proofErr w:type="spellEnd"/>
+      <w:r>
+        <w:t xml:space="preserve">” should be included to differentiate styles based on alcohol content. I believe this would greatly improve the model as explained above. </w:t>
+      </w:r>
+    </w:p>
+    <w:p/>
+    <w:p>
+      <w:r>
+        <w:t>Secondly, I would combine like styles in the model. Depending on the business application, differentiating between various beer styles may not be required. For example, “American IPA”, “English IPA”, and “Belgian IPA” could be described just as “IPA”.</w:t>
+      </w:r>
+    </w:p>
+    <w:p/>
+    <w:p>
+      <w:r>
+        <w:lastRenderedPageBreak/>
+        <w:t xml:space="preserve">Finally, training the model on the entire dataset, using all brewery names in the encoder. This may lead to the model overfitting on the brewery name. However, some niche breweries </w:t>
+      </w:r>
+      <w:r>
+        <w:t xml:space="preserve">specialise in specific styles; in these </w:t>
+      </w:r>
+      <w:proofErr w:type="gramStart"/>
+      <w:r>
+        <w:t>cases</w:t>
+      </w:r>
+      <w:proofErr w:type="gramEnd"/>
+      <w:r>
+        <w:t xml:space="preserve"> the model would become more accurate.</w:t>
+      </w:r>
+    </w:p>
+    <w:p>
+      <w:pPr>
+        <w:pStyle w:val="Heading1"/>
+      </w:pPr>
+      <w:bookmarkStart w:id="7" w:name="_Toc66633153"/>
+      <w:r>
+        <w:lastRenderedPageBreak/>
+        <w:t>Deployment</w:t>
+      </w:r>
+      <w:bookmarkEnd w:id="7"/>
+    </w:p>
+    <w:p>
+      <w:r>
         <w:t xml:space="preserve">The model was deployed to a Heroku server on their free tier. </w:t>
       </w:r>
+      <w:r>
+        <w:t>The model was deployed using the ‘</w:t>
+      </w:r>
+      <w:proofErr w:type="spellStart"/>
+      <w:r>
+        <w:t>FastAPI</w:t>
+      </w:r>
+      <w:proofErr w:type="spellEnd"/>
+      <w:r>
+        <w:t>’ web framework for python.</w:t>
+      </w:r>
+      <w:r>
+        <w:t xml:space="preserve"> The following endpoints and methods are available:</w:t>
+      </w:r>
     </w:p>
+    <w:p/>
+    <w:tbl>
+      <w:tblPr>
+        <w:tblStyle w:val="GridTable4-Accent1"/>
+        <w:tblW w:w="0" w:type="auto"/>
+        <w:tblLook w:val="04A0" w:firstRow="1" w:lastRow="0" w:firstColumn="1" w:lastColumn="0" w:noHBand="0" w:noVBand="1"/>
+      </w:tblPr>
+      <w:tblGrid>
+        <w:gridCol w:w="2431"/>
+        <w:gridCol w:w="2788"/>
+        <w:gridCol w:w="4373"/>
+      </w:tblGrid>
+      <w:tr>
+        <w:trPr>
+          <w:cnfStyle w:val="100000000000" w:firstRow="1" w:lastRow="0" w:firstColumn="0" w:lastColumn="0" w:oddVBand="0" w:evenVBand="0" w:oddHBand="0" w:evenHBand="0" w:firstRowFirstColumn="0" w:firstRowLastColumn="0" w:lastRowFirstColumn="0" w:lastRowLastColumn="0"/>
+        </w:trPr>
+        <w:tc>
+          <w:tcPr>
+            <w:cnfStyle w:val="001000000000" w:firstRow="0" w:lastRow="0" w:firstColumn="1" w:lastColumn="0" w:oddVBand="0" w:evenVBand="0" w:oddHBand="0" w:evenHBand="0" w:firstRowFirstColumn="0" w:firstRowLastColumn="0" w:lastRowFirstColumn="0" w:lastRowLastColumn="0"/>
+            <w:tcW w:w="2522" w:type="dxa"/>
+          </w:tcPr>
+          <w:p>
+            <w:pPr>
+              <w:rPr>
+                <w:color w:val="FFFFFF" w:themeColor="background1"/>
+                <w:szCs w:val="24"/>
+              </w:rPr>
+            </w:pPr>
+            <w:r>
+              <w:rPr>
+                <w:color w:val="FFFFFF" w:themeColor="background1"/>
+                <w:szCs w:val="24"/>
+              </w:rPr>
+              <w:t>Endpoint</w:t>
+            </w:r>
+          </w:p>
+        </w:tc>
+        <w:tc>
+          <w:tcPr>
+            <w:tcW w:w="3143" w:type="dxa"/>
+          </w:tcPr>
+          <w:p>
+            <w:pPr>
+              <w:cnfStyle w:val="100000000000" w:firstRow="1" w:lastRow="0" w:firstColumn="0" w:lastColumn="0" w:oddVBand="0" w:evenVBand="0" w:oddHBand="0" w:evenHBand="0" w:firstRowFirstColumn="0" w:firstRowLastColumn="0" w:lastRowFirstColumn="0" w:lastRowLastColumn="0"/>
+              <w:rPr>
+                <w:color w:val="FFFFFF" w:themeColor="background1"/>
+                <w:szCs w:val="24"/>
+              </w:rPr>
+            </w:pPr>
+            <w:r>
+              <w:rPr>
+                <w:color w:val="FFFFFF" w:themeColor="background1"/>
+                <w:szCs w:val="24"/>
+              </w:rPr>
+              <w:t>Request Body</w:t>
+            </w:r>
+          </w:p>
+        </w:tc>
+        <w:tc>
+          <w:tcPr>
+            <w:tcW w:w="3927" w:type="dxa"/>
+          </w:tcPr>
+          <w:p>
+            <w:pPr>
+              <w:cnfStyle w:val="100000000000" w:firstRow="1" w:lastRow="0" w:firstColumn="0" w:lastColumn="0" w:oddVBand="0" w:evenVBand="0" w:oddHBand="0" w:evenHBand="0" w:firstRowFirstColumn="0" w:firstRowLastColumn="0" w:lastRowFirstColumn="0" w:lastRowLastColumn="0"/>
+              <w:rPr>
+                <w:color w:val="FFFFFF" w:themeColor="background1"/>
+                <w:szCs w:val="24"/>
+              </w:rPr>
+            </w:pPr>
+            <w:r>
+              <w:rPr>
+                <w:color w:val="FFFFFF" w:themeColor="background1"/>
+                <w:szCs w:val="24"/>
+              </w:rPr>
+              <w:t>Description</w:t>
+            </w:r>
+          </w:p>
+        </w:tc>
+      </w:tr>
+      <w:tr>
+        <w:trPr>
+          <w:cnfStyle w:val="000000100000" w:firstRow="0" w:lastRow="0" w:firstColumn="0" w:lastColumn="0" w:oddVBand="0" w:evenVBand="0" w:oddHBand="1" w:evenHBand="0" w:firstRowFirstColumn="0" w:firstRowLastColumn="0" w:lastRowFirstColumn="0" w:lastRowLastColumn="0"/>
+        </w:trPr>
+        <w:tc>
+          <w:tcPr>
+            <w:cnfStyle w:val="001000000000" w:firstRow="0" w:lastRow="0" w:firstColumn="1" w:lastColumn="0" w:oddVBand="0" w:evenVBand="0" w:oddHBand="0" w:evenHBand="0" w:firstRowFirstColumn="0" w:firstRowLastColumn="0" w:lastRowFirstColumn="0" w:lastRowLastColumn="0"/>
+            <w:tcW w:w="2522" w:type="dxa"/>
+          </w:tcPr>
+          <w:p>
+            <w:pPr>
+              <w:rPr>
+                <w:szCs w:val="24"/>
+              </w:rPr>
+            </w:pPr>
+            <w:r>
+              <w:rPr>
+                <w:szCs w:val="24"/>
+              </w:rPr>
+              <w:t>‘/’ GET</w:t>
+            </w:r>
+          </w:p>
+        </w:tc>
+        <w:tc>
+          <w:tcPr>
+            <w:tcW w:w="3143" w:type="dxa"/>
+          </w:tcPr>
+          <w:p>
+            <w:pPr>
+              <w:cnfStyle w:val="000000100000" w:firstRow="0" w:lastRow="0" w:firstColumn="0" w:lastColumn="0" w:oddVBand="0" w:evenVBand="0" w:oddHBand="1" w:evenHBand="0" w:firstRowFirstColumn="0" w:firstRowLastColumn="0" w:lastRowFirstColumn="0" w:lastRowLastColumn="0"/>
+              <w:rPr>
+                <w:szCs w:val="24"/>
+              </w:rPr>
+            </w:pPr>
+            <w:r>
+              <w:rPr>
+                <w:szCs w:val="24"/>
+              </w:rPr>
+              <w:t>NA</w:t>
+            </w:r>
+          </w:p>
+        </w:tc>
+        <w:tc>
+          <w:tcPr>
+            <w:tcW w:w="3927" w:type="dxa"/>
+          </w:tcPr>
+          <w:p>
+            <w:pPr>
+              <w:cnfStyle w:val="000000100000" w:firstRow="0" w:lastRow="0" w:firstColumn="0" w:lastColumn="0" w:oddVBand="0" w:evenVBand="0" w:oddHBand="1" w:evenHBand="0" w:firstRowFirstColumn="0" w:firstRowLastColumn="0" w:lastRowFirstColumn="0" w:lastRowLastColumn="0"/>
+              <w:rPr>
+                <w:szCs w:val="24"/>
+              </w:rPr>
+            </w:pPr>
+            <w:r>
+              <w:rPr>
+                <w:szCs w:val="24"/>
+              </w:rPr>
+              <w:t xml:space="preserve">Returns the README of the project which includes all relevant data to use the </w:t>
+            </w:r>
+            <w:proofErr w:type="spellStart"/>
+            <w:r>
+              <w:rPr>
+                <w:szCs w:val="24"/>
+              </w:rPr>
+              <w:t>api</w:t>
+            </w:r>
+            <w:proofErr w:type="spellEnd"/>
+            <w:r>
+              <w:rPr>
+                <w:szCs w:val="24"/>
+              </w:rPr>
+              <w:t>.</w:t>
+            </w:r>
+          </w:p>
+        </w:tc>
+      </w:tr>
+      <w:tr>
+        <w:tc>
+          <w:tcPr>
+            <w:cnfStyle w:val="001000000000" w:firstRow="0" w:lastRow="0" w:firstColumn="1" w:lastColumn="0" w:oddVBand="0" w:evenVBand="0" w:oddHBand="0" w:evenHBand="0" w:firstRowFirstColumn="0" w:firstRowLastColumn="0" w:lastRowFirstColumn="0" w:lastRowLastColumn="0"/>
+            <w:tcW w:w="2522" w:type="dxa"/>
+          </w:tcPr>
+          <w:p>
+            <w:pPr>
+              <w:rPr>
+                <w:szCs w:val="24"/>
+              </w:rPr>
+            </w:pPr>
+            <w:r>
+              <w:rPr>
+                <w:szCs w:val="24"/>
+              </w:rPr>
+              <w:t>‘/health/’ GET</w:t>
+            </w:r>
+          </w:p>
+        </w:tc>
+        <w:tc>
+          <w:tcPr>
+            <w:tcW w:w="3143" w:type="dxa"/>
+          </w:tcPr>
+          <w:p>
+            <w:pPr>
+              <w:cnfStyle w:val="000000000000" w:firstRow="0" w:lastRow="0" w:firstColumn="0" w:lastColumn="0" w:oddVBand="0" w:evenVBand="0" w:oddHBand="0" w:evenHBand="0" w:firstRowFirstColumn="0" w:firstRowLastColumn="0" w:lastRowFirstColumn="0" w:lastRowLastColumn="0"/>
+              <w:rPr>
+                <w:szCs w:val="24"/>
+              </w:rPr>
+            </w:pPr>
+            <w:r>
+              <w:rPr>
+                <w:szCs w:val="24"/>
+              </w:rPr>
+              <w:t>NA</w:t>
+            </w:r>
+          </w:p>
+        </w:tc>
+        <w:tc>
+          <w:tcPr>
+            <w:tcW w:w="3927" w:type="dxa"/>
+          </w:tcPr>
+          <w:p>
+            <w:pPr>
+              <w:cnfStyle w:val="000000000000" w:firstRow="0" w:lastRow="0" w:firstColumn="0" w:lastColumn="0" w:oddVBand="0" w:evenVBand="0" w:oddHBand="0" w:evenHBand="0" w:firstRowFirstColumn="0" w:firstRowLastColumn="0" w:lastRowFirstColumn="0" w:lastRowLastColumn="0"/>
+              <w:rPr>
+                <w:szCs w:val="24"/>
+              </w:rPr>
+            </w:pPr>
+            <w:r>
+              <w:rPr>
+                <w:szCs w:val="24"/>
+              </w:rPr>
+              <w:t>Returns ‘Hello World! App running.’ And 200 response.</w:t>
+            </w:r>
+          </w:p>
+        </w:tc>
+      </w:tr>
+      <w:tr>
+        <w:trPr>
+          <w:cnfStyle w:val="000000100000" w:firstRow="0" w:lastRow="0" w:firstColumn="0" w:lastColumn="0" w:oddVBand="0" w:evenVBand="0" w:oddHBand="1" w:evenHBand="0" w:firstRowFirstColumn="0" w:firstRowLastColumn="0" w:lastRowFirstColumn="0" w:lastRowLastColumn="0"/>
+        </w:trPr>
+        <w:tc>
+          <w:tcPr>
+            <w:cnfStyle w:val="001000000000" w:firstRow="0" w:lastRow="0" w:firstColumn="1" w:lastColumn="0" w:oddVBand="0" w:evenVBand="0" w:oddHBand="0" w:evenHBand="0" w:firstRowFirstColumn="0" w:firstRowLastColumn="0" w:lastRowFirstColumn="0" w:lastRowLastColumn="0"/>
+            <w:tcW w:w="2522" w:type="dxa"/>
+          </w:tcPr>
+          <w:p>
+            <w:pPr>
+              <w:rPr>
+                <w:szCs w:val="24"/>
+              </w:rPr>
+            </w:pPr>
+            <w:r>
+              <w:rPr>
+                <w:szCs w:val="24"/>
+              </w:rPr>
+              <w:t>‘beer/type/’ POST</w:t>
+            </w:r>
+          </w:p>
+        </w:tc>
+        <w:tc>
+          <w:tcPr>
+            <w:tcW w:w="3143" w:type="dxa"/>
+          </w:tcPr>
+          <w:p>
+            <w:pPr>
+              <w:cnfStyle w:val="000000100000" w:firstRow="0" w:lastRow="0" w:firstColumn="0" w:lastColumn="0" w:oddVBand="0" w:evenVBand="0" w:oddHBand="1" w:evenHBand="0" w:firstRowFirstColumn="0" w:firstRowLastColumn="0" w:lastRowFirstColumn="0" w:lastRowLastColumn="0"/>
+              <w:rPr>
+                <w:szCs w:val="24"/>
+              </w:rPr>
+            </w:pPr>
+            <w:r>
+              <w:rPr>
+                <w:szCs w:val="24"/>
+              </w:rPr>
+              <w:t>{"</w:t>
+            </w:r>
+            <w:proofErr w:type="spellStart"/>
+            <w:r>
+              <w:rPr>
+                <w:szCs w:val="24"/>
+              </w:rPr>
+              <w:t>review_aroma</w:t>
+            </w:r>
+            <w:proofErr w:type="spellEnd"/>
+            <w:r>
+              <w:rPr>
+                <w:szCs w:val="24"/>
+              </w:rPr>
+              <w:t>": float,</w:t>
+            </w:r>
+          </w:p>
+          <w:p>
+            <w:pPr>
+              <w:cnfStyle w:val="000000100000" w:firstRow="0" w:lastRow="0" w:firstColumn="0" w:lastColumn="0" w:oddVBand="0" w:evenVBand="0" w:oddHBand="1" w:evenHBand="0" w:firstRowFirstColumn="0" w:firstRowLastColumn="0" w:lastRowFirstColumn="0" w:lastRowLastColumn="0"/>
+              <w:rPr>
+                <w:szCs w:val="24"/>
+              </w:rPr>
+            </w:pPr>
+            <w:r>
+              <w:rPr>
+                <w:szCs w:val="24"/>
+              </w:rPr>
+              <w:t>"</w:t>
+            </w:r>
+            <w:proofErr w:type="spellStart"/>
+            <w:r>
+              <w:rPr>
+                <w:szCs w:val="24"/>
+              </w:rPr>
+              <w:t>review_appearance</w:t>
+            </w:r>
+            <w:proofErr w:type="spellEnd"/>
+            <w:r>
+              <w:rPr>
+                <w:szCs w:val="24"/>
+              </w:rPr>
+              <w:t>": float,</w:t>
+            </w:r>
+          </w:p>
+          <w:p>
+            <w:pPr>
+              <w:cnfStyle w:val="000000100000" w:firstRow="0" w:lastRow="0" w:firstColumn="0" w:lastColumn="0" w:oddVBand="0" w:evenVBand="0" w:oddHBand="1" w:evenHBand="0" w:firstRowFirstColumn="0" w:firstRowLastColumn="0" w:lastRowFirstColumn="0" w:lastRowLastColumn="0"/>
+              <w:rPr>
+                <w:szCs w:val="24"/>
+              </w:rPr>
+            </w:pPr>
+            <w:r>
+              <w:rPr>
+                <w:szCs w:val="24"/>
+              </w:rPr>
+              <w:t xml:space="preserve">  "</w:t>
+            </w:r>
+            <w:proofErr w:type="spellStart"/>
+            <w:r>
+              <w:rPr>
+                <w:szCs w:val="24"/>
+              </w:rPr>
+              <w:t>review_palate</w:t>
+            </w:r>
+            <w:proofErr w:type="spellEnd"/>
+            <w:r>
+              <w:rPr>
+                <w:szCs w:val="24"/>
+              </w:rPr>
+              <w:t>": float,</w:t>
+            </w:r>
+          </w:p>
+          <w:p>
+            <w:pPr>
+              <w:cnfStyle w:val="000000100000" w:firstRow="0" w:lastRow="0" w:firstColumn="0" w:lastColumn="0" w:oddVBand="0" w:evenVBand="0" w:oddHBand="1" w:evenHBand="0" w:firstRowFirstColumn="0" w:firstRowLastColumn="0" w:lastRowFirstColumn="0" w:lastRowLastColumn="0"/>
+              <w:rPr>
+                <w:szCs w:val="24"/>
+              </w:rPr>
+            </w:pPr>
+            <w:r>
+              <w:rPr>
+                <w:szCs w:val="24"/>
+              </w:rPr>
+              <w:t xml:space="preserve">  "</w:t>
+            </w:r>
+            <w:proofErr w:type="spellStart"/>
+            <w:r>
+              <w:rPr>
+                <w:szCs w:val="24"/>
+              </w:rPr>
+              <w:t>review_taste</w:t>
+            </w:r>
+            <w:proofErr w:type="spellEnd"/>
+            <w:r>
+              <w:rPr>
+                <w:szCs w:val="24"/>
+              </w:rPr>
+              <w:t>": float,</w:t>
+            </w:r>
+          </w:p>
+          <w:p>
+            <w:pPr>
+              <w:cnfStyle w:val="000000100000" w:firstRow="0" w:lastRow="0" w:firstColumn="0" w:lastColumn="0" w:oddVBand="0" w:evenVBand="0" w:oddHBand="1" w:evenHBand="0" w:firstRowFirstColumn="0" w:firstRowLastColumn="0" w:lastRowFirstColumn="0" w:lastRowLastColumn="0"/>
+              <w:rPr>
+                <w:szCs w:val="24"/>
+              </w:rPr>
+            </w:pPr>
+            <w:r>
+              <w:rPr>
+                <w:szCs w:val="24"/>
+              </w:rPr>
+              <w:t xml:space="preserve">  "</w:t>
+            </w:r>
+            <w:proofErr w:type="spellStart"/>
+            <w:r>
+              <w:rPr>
+                <w:szCs w:val="24"/>
+              </w:rPr>
+              <w:t>brewery_names</w:t>
+            </w:r>
+            <w:proofErr w:type="spellEnd"/>
+            <w:r>
+              <w:rPr>
+                <w:szCs w:val="24"/>
+              </w:rPr>
+              <w:t>": string}</w:t>
+            </w:r>
+          </w:p>
+        </w:tc>
+        <w:tc>
+          <w:tcPr>
+            <w:tcW w:w="3927" w:type="dxa"/>
+            <w:shd w:val="clear" w:color="auto" w:fill="FCBDD3" w:themeFill="accent6" w:themeFillTint="33"/>
+          </w:tcPr>
+          <w:p>
+            <w:pPr>
+              <w:cnfStyle w:val="000000100000" w:firstRow="0" w:lastRow="0" w:firstColumn="0" w:lastColumn="0" w:oddVBand="0" w:evenVBand="0" w:oddHBand="1" w:evenHBand="0" w:firstRowFirstColumn="0" w:firstRowLastColumn="0" w:lastRowFirstColumn="0" w:lastRowLastColumn="0"/>
+              <w:rPr>
+                <w:szCs w:val="24"/>
+              </w:rPr>
+            </w:pPr>
+            <w:r>
+              <w:rPr>
+                <w:szCs w:val="24"/>
+              </w:rPr>
+              <w:t>Returns the predicted class name as a JSON object. For example:</w:t>
+            </w:r>
+          </w:p>
+          <w:p>
+            <w:pPr>
+              <w:cnfStyle w:val="000000100000" w:firstRow="0" w:lastRow="0" w:firstColumn="0" w:lastColumn="0" w:oddVBand="0" w:evenVBand="0" w:oddHBand="1" w:evenHBand="0" w:firstRowFirstColumn="0" w:firstRowLastColumn="0" w:lastRowFirstColumn="0" w:lastRowLastColumn="0"/>
+              <w:rPr>
+                <w:szCs w:val="24"/>
+              </w:rPr>
+            </w:pPr>
+          </w:p>
+          <w:p>
+            <w:pPr>
+              <w:pStyle w:val="PlainText"/>
+              <w:shd w:val="clear" w:color="auto" w:fill="BFBFBF" w:themeFill="background1" w:themeFillShade="BF"/>
+              <w:cnfStyle w:val="000000100000" w:firstRow="0" w:lastRow="0" w:firstColumn="0" w:lastColumn="0" w:oddVBand="0" w:evenVBand="0" w:oddHBand="1" w:evenHBand="0" w:firstRowFirstColumn="0" w:firstRowLastColumn="0" w:lastRowFirstColumn="0" w:lastRowLastColumn="0"/>
+            </w:pPr>
+          </w:p>
+          <w:p>
+            <w:pPr>
+              <w:pStyle w:val="PlainText"/>
+              <w:shd w:val="clear" w:color="auto" w:fill="BFBFBF" w:themeFill="background1" w:themeFillShade="BF"/>
+              <w:cnfStyle w:val="000000100000" w:firstRow="0" w:lastRow="0" w:firstColumn="0" w:lastColumn="0" w:oddVBand="0" w:evenVBand="0" w:oddHBand="1" w:evenHBand="0" w:firstRowFirstColumn="0" w:firstRowLastColumn="0" w:lastRowFirstColumn="0" w:lastRowLastColumn="0"/>
+              <w:rPr>
+                <w:shd w:val="clear" w:color="auto" w:fill="BFBFBF" w:themeFill="background1" w:themeFillShade="BF"/>
+              </w:rPr>
+            </w:pPr>
+            <w:r>
+              <w:rPr>
+                <w:shd w:val="clear" w:color="auto" w:fill="BFBFBF" w:themeFill="background1" w:themeFillShade="BF"/>
+              </w:rPr>
+              <w:t>{"</w:t>
+            </w:r>
+            <w:proofErr w:type="spellStart"/>
+            <w:r>
+              <w:rPr>
+                <w:shd w:val="clear" w:color="auto" w:fill="BFBFBF" w:themeFill="background1" w:themeFillShade="BF"/>
+              </w:rPr>
+              <w:t>class_name</w:t>
+            </w:r>
+            <w:proofErr w:type="spellEnd"/>
+            <w:r>
+              <w:rPr>
+                <w:shd w:val="clear" w:color="auto" w:fill="BFBFBF" w:themeFill="background1" w:themeFillShade="BF"/>
+              </w:rPr>
+              <w:t>": "American Adjunct Lager"}</w:t>
+            </w:r>
+          </w:p>
+          <w:p>
+            <w:pPr>
+              <w:shd w:val="clear" w:color="auto" w:fill="BFBFBF" w:themeFill="background1" w:themeFillShade="BF"/>
+              <w:cnfStyle w:val="000000100000" w:firstRow="0" w:lastRow="0" w:firstColumn="0" w:lastColumn="0" w:oddVBand="0" w:evenVBand="0" w:oddHBand="1" w:evenHBand="0" w:firstRowFirstColumn="0" w:firstRowLastColumn="0" w:lastRowFirstColumn="0" w:lastRowLastColumn="0"/>
+              <w:rPr>
+                <w:szCs w:val="24"/>
+              </w:rPr>
+            </w:pPr>
+          </w:p>
+          <w:p>
+            <w:pPr>
+              <w:shd w:val="clear" w:color="auto" w:fill="FCBDD3" w:themeFill="accent6" w:themeFillTint="33"/>
+              <w:cnfStyle w:val="000000100000" w:firstRow="0" w:lastRow="0" w:firstColumn="0" w:lastColumn="0" w:oddVBand="0" w:evenVBand="0" w:oddHBand="1" w:evenHBand="0" w:firstRowFirstColumn="0" w:firstRowLastColumn="0" w:lastRowFirstColumn="0" w:lastRowLastColumn="0"/>
+              <w:rPr>
+                <w:szCs w:val="24"/>
+              </w:rPr>
+            </w:pPr>
+          </w:p>
+        </w:tc>
+      </w:tr>
+      <w:tr>
+        <w:tc>
+          <w:tcPr>
+            <w:cnfStyle w:val="001000000000" w:firstRow="0" w:lastRow="0" w:firstColumn="1" w:lastColumn="0" w:oddVBand="0" w:evenVBand="0" w:oddHBand="0" w:evenHBand="0" w:firstRowFirstColumn="0" w:firstRowLastColumn="0" w:lastRowFirstColumn="0" w:lastRowLastColumn="0"/>
+            <w:tcW w:w="2522" w:type="dxa"/>
+          </w:tcPr>
+          <w:p>
+            <w:pPr>
+              <w:rPr>
+                <w:szCs w:val="24"/>
+              </w:rPr>
+            </w:pPr>
+            <w:r>
+              <w:rPr>
+                <w:szCs w:val="24"/>
+              </w:rPr>
+              <w:t>‘beers/type’ POST</w:t>
+            </w:r>
+          </w:p>
+        </w:tc>
+        <w:tc>
+          <w:tcPr>
+            <w:tcW w:w="3143" w:type="dxa"/>
+          </w:tcPr>
+          <w:p>
+            <w:pPr>
+              <w:cnfStyle w:val="000000000000" w:firstRow="0" w:lastRow="0" w:firstColumn="0" w:lastColumn="0" w:oddVBand="0" w:evenVBand="0" w:oddHBand="0" w:evenHBand="0" w:firstRowFirstColumn="0" w:firstRowLastColumn="0" w:lastRowFirstColumn="0" w:lastRowLastColumn="0"/>
+              <w:rPr>
+                <w:szCs w:val="24"/>
+              </w:rPr>
+            </w:pPr>
+            <w:r>
+              <w:rPr>
+                <w:szCs w:val="24"/>
+              </w:rPr>
+              <w:t>{</w:t>
+            </w:r>
+          </w:p>
+          <w:p>
+            <w:pPr>
+              <w:cnfStyle w:val="000000000000" w:firstRow="0" w:lastRow="0" w:firstColumn="0" w:lastColumn="0" w:oddVBand="0" w:evenVBand="0" w:oddHBand="0" w:evenHBand="0" w:firstRowFirstColumn="0" w:firstRowLastColumn="0" w:lastRowFirstColumn="0" w:lastRowLastColumn="0"/>
+              <w:rPr>
+                <w:szCs w:val="24"/>
+              </w:rPr>
+            </w:pPr>
+            <w:r>
+              <w:rPr>
+                <w:szCs w:val="24"/>
+              </w:rPr>
+              <w:t xml:space="preserve">  "</w:t>
+            </w:r>
+            <w:proofErr w:type="spellStart"/>
+            <w:r>
+              <w:rPr>
+                <w:szCs w:val="24"/>
+              </w:rPr>
+              <w:t>review_aroma</w:t>
+            </w:r>
+            <w:proofErr w:type="spellEnd"/>
+            <w:r>
+              <w:rPr>
+                <w:szCs w:val="24"/>
+              </w:rPr>
+              <w:t>": list (float),</w:t>
+            </w:r>
+          </w:p>
+          <w:p>
+            <w:pPr>
+              <w:cnfStyle w:val="000000000000" w:firstRow="0" w:lastRow="0" w:firstColumn="0" w:lastColumn="0" w:oddVBand="0" w:evenVBand="0" w:oddHBand="0" w:evenHBand="0" w:firstRowFirstColumn="0" w:firstRowLastColumn="0" w:lastRowFirstColumn="0" w:lastRowLastColumn="0"/>
+              <w:rPr>
+                <w:szCs w:val="24"/>
+              </w:rPr>
+            </w:pPr>
+            <w:r>
+              <w:rPr>
+                <w:szCs w:val="24"/>
+              </w:rPr>
+              <w:t xml:space="preserve">  "</w:t>
+            </w:r>
+            <w:proofErr w:type="spellStart"/>
+            <w:r>
+              <w:rPr>
+                <w:szCs w:val="24"/>
+              </w:rPr>
+              <w:t>review_appearance</w:t>
+            </w:r>
+            <w:proofErr w:type="spellEnd"/>
+            <w:r>
+              <w:rPr>
+                <w:szCs w:val="24"/>
+              </w:rPr>
+              <w:t>": list (float),</w:t>
+            </w:r>
+          </w:p>
+          <w:p>
+            <w:pPr>
+              <w:cnfStyle w:val="000000000000" w:firstRow="0" w:lastRow="0" w:firstColumn="0" w:lastColumn="0" w:oddVBand="0" w:evenVBand="0" w:oddHBand="0" w:evenHBand="0" w:firstRowFirstColumn="0" w:firstRowLastColumn="0" w:lastRowFirstColumn="0" w:lastRowLastColumn="0"/>
+              <w:rPr>
+                <w:szCs w:val="24"/>
+              </w:rPr>
+            </w:pPr>
+            <w:r>
+              <w:rPr>
+                <w:szCs w:val="24"/>
+              </w:rPr>
+              <w:t xml:space="preserve">  "</w:t>
+            </w:r>
+            <w:proofErr w:type="spellStart"/>
+            <w:r>
+              <w:rPr>
+                <w:szCs w:val="24"/>
+              </w:rPr>
+              <w:t>review_palate</w:t>
+            </w:r>
+            <w:proofErr w:type="spellEnd"/>
+            <w:r>
+              <w:rPr>
+                <w:szCs w:val="24"/>
+              </w:rPr>
+              <w:t>": list (float),</w:t>
+            </w:r>
+          </w:p>
+          <w:p>
+            <w:pPr>
+              <w:cnfStyle w:val="000000000000" w:firstRow="0" w:lastRow="0" w:firstColumn="0" w:lastColumn="0" w:oddVBand="0" w:evenVBand="0" w:oddHBand="0" w:evenHBand="0" w:firstRowFirstColumn="0" w:firstRowLastColumn="0" w:lastRowFirstColumn="0" w:lastRowLastColumn="0"/>
+              <w:rPr>
+                <w:szCs w:val="24"/>
+              </w:rPr>
+            </w:pPr>
+            <w:r>
+              <w:rPr>
+                <w:szCs w:val="24"/>
+              </w:rPr>
+              <w:t xml:space="preserve">  "</w:t>
+            </w:r>
+            <w:proofErr w:type="spellStart"/>
+            <w:r>
+              <w:rPr>
+                <w:szCs w:val="24"/>
+              </w:rPr>
+              <w:t>review_taste</w:t>
+            </w:r>
+            <w:proofErr w:type="spellEnd"/>
+            <w:r>
+              <w:rPr>
+                <w:szCs w:val="24"/>
+              </w:rPr>
+              <w:t>": list (float),</w:t>
+            </w:r>
+          </w:p>
+          <w:p>
+            <w:pPr>
+              <w:cnfStyle w:val="000000000000" w:firstRow="0" w:lastRow="0" w:firstColumn="0" w:lastColumn="0" w:oddVBand="0" w:evenVBand="0" w:oddHBand="0" w:evenHBand="0" w:firstRowFirstColumn="0" w:firstRowLastColumn="0" w:lastRowFirstColumn="0" w:lastRowLastColumn="0"/>
+              <w:rPr>
+                <w:szCs w:val="24"/>
+              </w:rPr>
+            </w:pPr>
+            <w:r>
+              <w:rPr>
+                <w:szCs w:val="24"/>
+              </w:rPr>
+              <w:t xml:space="preserve">  "</w:t>
+            </w:r>
+            <w:proofErr w:type="spellStart"/>
+            <w:r>
+              <w:rPr>
+                <w:szCs w:val="24"/>
+              </w:rPr>
+              <w:t>brewery_names</w:t>
+            </w:r>
+            <w:proofErr w:type="spellEnd"/>
+            <w:r>
+              <w:rPr>
+                <w:szCs w:val="24"/>
+              </w:rPr>
+              <w:t xml:space="preserve">": list (string) </w:t>
+            </w:r>
+          </w:p>
+          <w:p>
+            <w:pPr>
+              <w:cnfStyle w:val="000000000000" w:firstRow="0" w:lastRow="0" w:firstColumn="0" w:lastColumn="0" w:oddVBand="0" w:evenVBand="0" w:oddHBand="0" w:evenHBand="0" w:firstRowFirstColumn="0" w:firstRowLastColumn="0" w:lastRowFirstColumn="0" w:lastRowLastColumn="0"/>
+              <w:rPr>
+                <w:szCs w:val="24"/>
+              </w:rPr>
+            </w:pPr>
+            <w:r>
+              <w:rPr>
+                <w:szCs w:val="24"/>
+              </w:rPr>
+              <w:t>}</w:t>
+            </w:r>
+          </w:p>
+        </w:tc>
+        <w:tc>
+          <w:tcPr>
+            <w:tcW w:w="3927" w:type="dxa"/>
+          </w:tcPr>
+          <w:p>
+            <w:pPr>
+              <w:cnfStyle w:val="000000000000" w:firstRow="0" w:lastRow="0" w:firstColumn="0" w:lastColumn="0" w:oddVBand="0" w:evenVBand="0" w:oddHBand="0" w:evenHBand="0" w:firstRowFirstColumn="0" w:firstRowLastColumn="0" w:lastRowFirstColumn="0" w:lastRowLastColumn="0"/>
+              <w:rPr>
+                <w:szCs w:val="24"/>
+              </w:rPr>
+            </w:pPr>
+            <w:r>
+              <w:rPr>
+                <w:szCs w:val="24"/>
+              </w:rPr>
+              <w:t>Returns the predicted class names as a JSON object. For example:</w:t>
+            </w:r>
+          </w:p>
+          <w:p>
+            <w:pPr>
+              <w:cnfStyle w:val="000000000000" w:firstRow="0" w:lastRow="0" w:firstColumn="0" w:lastColumn="0" w:oddVBand="0" w:evenVBand="0" w:oddHBand="0" w:evenHBand="0" w:firstRowFirstColumn="0" w:firstRowLastColumn="0" w:lastRowFirstColumn="0" w:lastRowLastColumn="0"/>
+              <w:rPr>
+                <w:szCs w:val="24"/>
+              </w:rPr>
+            </w:pPr>
+          </w:p>
+          <w:p>
+            <w:pPr>
+              <w:shd w:val="clear" w:color="auto" w:fill="BFBFBF" w:themeFill="background1" w:themeFillShade="BF"/>
+              <w:cnfStyle w:val="000000000000" w:firstRow="0" w:lastRow="0" w:firstColumn="0" w:lastColumn="0" w:oddVBand="0" w:evenVBand="0" w:oddHBand="0" w:evenHBand="0" w:firstRowFirstColumn="0" w:firstRowLastColumn="0" w:lastRowFirstColumn="0" w:lastRowLastColumn="0"/>
+              <w:rPr>
+                <w:szCs w:val="24"/>
+              </w:rPr>
+            </w:pPr>
+          </w:p>
+          <w:p>
+            <w:pPr>
+              <w:pStyle w:val="PlainText"/>
+              <w:shd w:val="clear" w:color="auto" w:fill="BFBFBF" w:themeFill="background1" w:themeFillShade="BF"/>
+              <w:cnfStyle w:val="000000000000" w:firstRow="0" w:lastRow="0" w:firstColumn="0" w:lastColumn="0" w:oddVBand="0" w:evenVBand="0" w:oddHBand="0" w:evenHBand="0" w:firstRowFirstColumn="0" w:firstRowLastColumn="0" w:lastRowFirstColumn="0" w:lastRowLastColumn="0"/>
+            </w:pPr>
+            <w:r>
+              <w:t>{"</w:t>
+            </w:r>
+            <w:proofErr w:type="spellStart"/>
+            <w:r>
+              <w:t>class_name</w:t>
+            </w:r>
+            <w:proofErr w:type="spellEnd"/>
+            <w:r>
+              <w:t>": ["American IPA", "American Adjunct Lager"]}</w:t>
+            </w:r>
+          </w:p>
+          <w:p>
+            <w:pPr>
+              <w:pStyle w:val="PlainText"/>
+              <w:shd w:val="clear" w:color="auto" w:fill="BFBFBF" w:themeFill="background1" w:themeFillShade="BF"/>
+              <w:cnfStyle w:val="000000000000" w:firstRow="0" w:lastRow="0" w:firstColumn="0" w:lastColumn="0" w:oddVBand="0" w:evenVBand="0" w:oddHBand="0" w:evenHBand="0" w:firstRowFirstColumn="0" w:firstRowLastColumn="0" w:lastRowFirstColumn="0" w:lastRowLastColumn="0"/>
+            </w:pPr>
+          </w:p>
+          <w:p>
+            <w:pPr>
+              <w:cnfStyle w:val="000000000000" w:firstRow="0" w:lastRow="0" w:firstColumn="0" w:lastColumn="0" w:oddVBand="0" w:evenVBand="0" w:oddHBand="0" w:evenHBand="0" w:firstRowFirstColumn="0" w:firstRowLastColumn="0" w:lastRowFirstColumn="0" w:lastRowLastColumn="0"/>
+              <w:rPr>
+                <w:szCs w:val="24"/>
+              </w:rPr>
+            </w:pPr>
+          </w:p>
+          <w:p>
+            <w:pPr>
+              <w:cnfStyle w:val="000000000000" w:firstRow="0" w:lastRow="0" w:firstColumn="0" w:lastColumn="0" w:oddVBand="0" w:evenVBand="0" w:oddHBand="0" w:evenHBand="0" w:firstRowFirstColumn="0" w:firstRowLastColumn="0" w:lastRowFirstColumn="0" w:lastRowLastColumn="0"/>
+              <w:rPr>
+                <w:szCs w:val="24"/>
+              </w:rPr>
+            </w:pPr>
+          </w:p>
+        </w:tc>
+      </w:tr>
+      <w:tr>
+        <w:trPr>
+          <w:cnfStyle w:val="000000100000" w:firstRow="0" w:lastRow="0" w:firstColumn="0" w:lastColumn="0" w:oddVBand="0" w:evenVBand="0" w:oddHBand="1" w:evenHBand="0" w:firstRowFirstColumn="0" w:firstRowLastColumn="0" w:lastRowFirstColumn="0" w:lastRowLastColumn="0"/>
+        </w:trPr>
+        <w:tc>
+          <w:tcPr>
+            <w:cnfStyle w:val="001000000000" w:firstRow="0" w:lastRow="0" w:firstColumn="1" w:lastColumn="0" w:oddVBand="0" w:evenVBand="0" w:oddHBand="0" w:evenHBand="0" w:firstRowFirstColumn="0" w:firstRowLastColumn="0" w:lastRowFirstColumn="0" w:lastRowLastColumn="0"/>
+            <w:tcW w:w="2522" w:type="dxa"/>
+          </w:tcPr>
+          <w:p>
+            <w:pPr>
+              <w:rPr>
+                <w:szCs w:val="24"/>
+              </w:rPr>
+            </w:pPr>
+            <w:r>
+              <w:rPr>
+                <w:szCs w:val="24"/>
+              </w:rPr>
+              <w:t>‘/model/architecture’ POST</w:t>
+            </w:r>
+          </w:p>
+        </w:tc>
+        <w:tc>
+          <w:tcPr>
+            <w:tcW w:w="3143" w:type="dxa"/>
+          </w:tcPr>
+          <w:p>
+            <w:pPr>
+              <w:cnfStyle w:val="000000100000" w:firstRow="0" w:lastRow="0" w:firstColumn="0" w:lastColumn="0" w:oddVBand="0" w:evenVBand="0" w:oddHBand="1" w:evenHBand="0" w:firstRowFirstColumn="0" w:firstRowLastColumn="0" w:lastRowFirstColumn="0" w:lastRowLastColumn="0"/>
+              <w:rPr>
+                <w:szCs w:val="24"/>
+              </w:rPr>
+            </w:pPr>
+          </w:p>
+        </w:tc>
+        <w:tc>
+          <w:tcPr>
+            <w:tcW w:w="3927" w:type="dxa"/>
+          </w:tcPr>
+          <w:p>
+            <w:pPr>
+              <w:cnfStyle w:val="000000100000" w:firstRow="0" w:lastRow="0" w:firstColumn="0" w:lastColumn="0" w:oddVBand="0" w:evenVBand="0" w:oddHBand="1" w:evenHBand="0" w:firstRowFirstColumn="0" w:firstRowLastColumn="0" w:lastRowFirstColumn="0" w:lastRowLastColumn="0"/>
+              <w:rPr>
+                <w:szCs w:val="24"/>
+              </w:rPr>
+            </w:pPr>
+            <w:r>
+              <w:rPr>
+                <w:szCs w:val="24"/>
+              </w:rPr>
+              <w:t>Returns the model architecture. Expected output:</w:t>
+            </w:r>
+          </w:p>
+          <w:p>
+            <w:pPr>
+              <w:cnfStyle w:val="000000100000" w:firstRow="0" w:lastRow="0" w:firstColumn="0" w:lastColumn="0" w:oddVBand="0" w:evenVBand="0" w:oddHBand="1" w:evenHBand="0" w:firstRowFirstColumn="0" w:firstRowLastColumn="0" w:lastRowFirstColumn="0" w:lastRowLastColumn="0"/>
+              <w:rPr>
+                <w:szCs w:val="24"/>
+              </w:rPr>
+            </w:pPr>
+          </w:p>
+          <w:p>
+            <w:pPr>
+              <w:pStyle w:val="PlainText"/>
+              <w:shd w:val="clear" w:color="auto" w:fill="BFBFBF" w:themeFill="background1" w:themeFillShade="BF"/>
+              <w:cnfStyle w:val="000000100000" w:firstRow="0" w:lastRow="0" w:firstColumn="0" w:lastColumn="0" w:oddVBand="0" w:evenVBand="0" w:oddHBand="1" w:evenHBand="0" w:firstRowFirstColumn="0" w:firstRowLastColumn="0" w:lastRowFirstColumn="0" w:lastRowLastColumn="0"/>
+            </w:pPr>
+          </w:p>
+          <w:p>
+            <w:pPr>
+              <w:pStyle w:val="PlainText"/>
+              <w:shd w:val="clear" w:color="auto" w:fill="BFBFBF" w:themeFill="background1" w:themeFillShade="BF"/>
+              <w:cnfStyle w:val="000000100000" w:firstRow="0" w:lastRow="0" w:firstColumn="0" w:lastColumn="0" w:oddVBand="0" w:evenVBand="0" w:oddHBand="1" w:evenHBand="0" w:firstRowFirstColumn="0" w:firstRowLastColumn="0" w:lastRowFirstColumn="0" w:lastRowLastColumn="0"/>
+            </w:pPr>
+            <w:r>
+              <w:t>{"layer_1":"</w:t>
+            </w:r>
+            <w:proofErr w:type="gramStart"/>
+            <w:r>
+              <w:t>Linear(</w:t>
+            </w:r>
+            <w:proofErr w:type="spellStart"/>
+            <w:proofErr w:type="gramEnd"/>
+            <w:r>
+              <w:t>in_features</w:t>
+            </w:r>
+            <w:proofErr w:type="spellEnd"/>
+            <w:r>
+              <w:t xml:space="preserve">=2504, </w:t>
+            </w:r>
+            <w:proofErr w:type="spellStart"/>
+            <w:r>
+              <w:t>out_features</w:t>
+            </w:r>
+            <w:proofErr w:type="spellEnd"/>
+            <w:r>
+              <w:t>=104, bias=True)",</w:t>
+            </w:r>
+          </w:p>
+          <w:p>
+            <w:pPr>
+              <w:pStyle w:val="PlainText"/>
+              <w:shd w:val="clear" w:color="auto" w:fill="BFBFBF" w:themeFill="background1" w:themeFillShade="BF"/>
+              <w:cnfStyle w:val="000000100000" w:firstRow="0" w:lastRow="0" w:firstColumn="0" w:lastColumn="0" w:oddVBand="0" w:evenVBand="0" w:oddHBand="1" w:evenHBand="0" w:firstRowFirstColumn="0" w:firstRowLastColumn="0" w:lastRowFirstColumn="0" w:lastRowLastColumn="0"/>
+            </w:pPr>
+            <w:r>
+              <w:t>"activation":"</w:t>
+            </w:r>
+            <w:proofErr w:type="spellStart"/>
+            <w:r>
+              <w:t>relu</w:t>
+            </w:r>
+            <w:proofErr w:type="spellEnd"/>
+            <w:r>
+              <w:t>",</w:t>
+            </w:r>
+          </w:p>
+          <w:p>
+            <w:pPr>
+              <w:pStyle w:val="PlainText"/>
+              <w:shd w:val="clear" w:color="auto" w:fill="BFBFBF" w:themeFill="background1" w:themeFillShade="BF"/>
+              <w:cnfStyle w:val="000000100000" w:firstRow="0" w:lastRow="0" w:firstColumn="0" w:lastColumn="0" w:oddVBand="0" w:evenVBand="0" w:oddHBand="1" w:evenHBand="0" w:firstRowFirstColumn="0" w:firstRowLastColumn="0" w:lastRowFirstColumn="0" w:lastRowLastColumn="0"/>
+            </w:pPr>
+            <w:r>
+              <w:t>"</w:t>
+            </w:r>
+            <w:proofErr w:type="spellStart"/>
+            <w:r>
+              <w:t>regularisation":"dropout</w:t>
+            </w:r>
+            <w:proofErr w:type="spellEnd"/>
+            <w:r>
+              <w:t>",</w:t>
+            </w:r>
+          </w:p>
+          <w:p>
+            <w:pPr>
+              <w:pStyle w:val="PlainText"/>
+              <w:shd w:val="clear" w:color="auto" w:fill="BFBFBF" w:themeFill="background1" w:themeFillShade="BF"/>
+              <w:cnfStyle w:val="000000100000" w:firstRow="0" w:lastRow="0" w:firstColumn="0" w:lastColumn="0" w:oddVBand="0" w:evenVBand="0" w:oddHBand="1" w:evenHBand="0" w:firstRowFirstColumn="0" w:firstRowLastColumn="0" w:lastRowFirstColumn="0" w:lastRowLastColumn="0"/>
+            </w:pPr>
+            <w:r>
+              <w:t>"</w:t>
+            </w:r>
+            <w:proofErr w:type="spellStart"/>
+            <w:r>
+              <w:t>layer_out":"</w:t>
+            </w:r>
+            <w:proofErr w:type="gramStart"/>
+            <w:r>
+              <w:t>Linear</w:t>
+            </w:r>
+            <w:proofErr w:type="spellEnd"/>
+            <w:r>
+              <w:t>(</w:t>
+            </w:r>
+            <w:proofErr w:type="spellStart"/>
+            <w:proofErr w:type="gramEnd"/>
+            <w:r>
+              <w:t>in_features</w:t>
+            </w:r>
+            <w:proofErr w:type="spellEnd"/>
+            <w:r>
+              <w:t xml:space="preserve">=104, </w:t>
+            </w:r>
+            <w:proofErr w:type="spellStart"/>
+            <w:r>
+              <w:t>out_features</w:t>
+            </w:r>
+            <w:proofErr w:type="spellEnd"/>
+            <w:r>
+              <w:t>=104, bias=True)",</w:t>
+            </w:r>
+          </w:p>
+          <w:p>
+            <w:pPr>
+              <w:pStyle w:val="PlainText"/>
+              <w:shd w:val="clear" w:color="auto" w:fill="BFBFBF" w:themeFill="background1" w:themeFillShade="BF"/>
+              <w:cnfStyle w:val="000000100000" w:firstRow="0" w:lastRow="0" w:firstColumn="0" w:lastColumn="0" w:oddVBand="0" w:evenVBand="0" w:oddHBand="1" w:evenHBand="0" w:firstRowFirstColumn="0" w:firstRowLastColumn="0" w:lastRowFirstColumn="0" w:lastRowLastColumn="0"/>
+            </w:pPr>
+            <w:r>
+              <w:t>"</w:t>
+            </w:r>
+            <w:proofErr w:type="spellStart"/>
+            <w:r>
+              <w:t>softmax</w:t>
+            </w:r>
+            <w:proofErr w:type="spellEnd"/>
+            <w:r>
+              <w:t>":"</w:t>
+            </w:r>
+            <w:proofErr w:type="spellStart"/>
+            <w:r>
+              <w:t>Softmax</w:t>
+            </w:r>
+            <w:proofErr w:type="spellEnd"/>
+            <w:r>
+              <w:t>(dim=1)"}</w:t>
+            </w:r>
+          </w:p>
+          <w:p>
+            <w:pPr>
+              <w:shd w:val="clear" w:color="auto" w:fill="BFBFBF" w:themeFill="background1" w:themeFillShade="BF"/>
+              <w:cnfStyle w:val="000000100000" w:firstRow="0" w:lastRow="0" w:firstColumn="0" w:lastColumn="0" w:oddVBand="0" w:evenVBand="0" w:oddHBand="1" w:evenHBand="0" w:firstRowFirstColumn="0" w:firstRowLastColumn="0" w:lastRowFirstColumn="0" w:lastRowLastColumn="0"/>
+              <w:rPr>
+                <w:szCs w:val="24"/>
+              </w:rPr>
+            </w:pPr>
+          </w:p>
+          <w:p>
+            <w:pPr>
+              <w:cnfStyle w:val="000000100000" w:firstRow="0" w:lastRow="0" w:firstColumn="0" w:lastColumn="0" w:oddVBand="0" w:evenVBand="0" w:oddHBand="1" w:evenHBand="0" w:firstRowFirstColumn="0" w:firstRowLastColumn="0" w:lastRowFirstColumn="0" w:lastRowLastColumn="0"/>
+              <w:rPr>
+                <w:szCs w:val="24"/>
+              </w:rPr>
+            </w:pPr>
+          </w:p>
+          <w:p>
+            <w:pPr>
+              <w:cnfStyle w:val="000000100000" w:firstRow="0" w:lastRow="0" w:firstColumn="0" w:lastColumn="0" w:oddVBand="0" w:evenVBand="0" w:oddHBand="1" w:evenHBand="0" w:firstRowFirstColumn="0" w:firstRowLastColumn="0" w:lastRowFirstColumn="0" w:lastRowLastColumn="0"/>
+              <w:rPr>
+                <w:szCs w:val="24"/>
+              </w:rPr>
+            </w:pPr>
+          </w:p>
+        </w:tc>
+      </w:tr>
+      <w:tr>
+        <w:tc>
+          <w:tcPr>
+            <w:cnfStyle w:val="001000000000" w:firstRow="0" w:lastRow="0" w:firstColumn="1" w:lastColumn="0" w:oddVBand="0" w:evenVBand="0" w:oddHBand="0" w:evenHBand="0" w:firstRowFirstColumn="0" w:firstRowLastColumn="0" w:lastRowFirstColumn="0" w:lastRowLastColumn="0"/>
+            <w:tcW w:w="2522" w:type="dxa"/>
+          </w:tcPr>
+          <w:p>
+            <w:pPr>
+              <w:rPr>
+                <w:szCs w:val="24"/>
+              </w:rPr>
+            </w:pPr>
+            <w:r>
+              <w:rPr>
+                <w:szCs w:val="24"/>
+              </w:rPr>
+              <w:t>‘/docs’ GET</w:t>
+            </w:r>
+          </w:p>
+        </w:tc>
+        <w:tc>
+          <w:tcPr>
+            <w:tcW w:w="3143" w:type="dxa"/>
+          </w:tcPr>
+          <w:p>
+            <w:pPr>
+              <w:cnfStyle w:val="000000000000" w:firstRow="0" w:lastRow="0" w:firstColumn="0" w:lastColumn="0" w:oddVBand="0" w:evenVBand="0" w:oddHBand="0" w:evenHBand="0" w:firstRowFirstColumn="0" w:firstRowLastColumn="0" w:lastRowFirstColumn="0" w:lastRowLastColumn="0"/>
+              <w:rPr>
+                <w:szCs w:val="24"/>
+              </w:rPr>
+            </w:pPr>
+            <w:r>
+              <w:rPr>
+                <w:szCs w:val="24"/>
+              </w:rPr>
+              <w:t>NA</w:t>
+            </w:r>
+          </w:p>
+        </w:tc>
+        <w:tc>
+          <w:tcPr>
+            <w:tcW w:w="3927" w:type="dxa"/>
+          </w:tcPr>
+          <w:p>
+            <w:pPr>
+              <w:cnfStyle w:val="000000000000" w:firstRow="0" w:lastRow="0" w:firstColumn="0" w:lastColumn="0" w:oddVBand="0" w:evenVBand="0" w:oddHBand="0" w:evenHBand="0" w:firstRowFirstColumn="0" w:firstRowLastColumn="0" w:lastRowFirstColumn="0" w:lastRowLastColumn="0"/>
+              <w:rPr>
+                <w:szCs w:val="24"/>
+              </w:rPr>
+            </w:pPr>
+            <w:r>
+              <w:rPr>
+                <w:szCs w:val="24"/>
+              </w:rPr>
+              <w:t xml:space="preserve">API documentation as provided by </w:t>
+            </w:r>
+            <w:proofErr w:type="spellStart"/>
+            <w:r>
+              <w:rPr>
+                <w:szCs w:val="24"/>
+              </w:rPr>
+              <w:t>FastAPI</w:t>
+            </w:r>
+            <w:proofErr w:type="spellEnd"/>
+            <w:r>
+              <w:rPr>
+                <w:szCs w:val="24"/>
+              </w:rPr>
+              <w:t>.</w:t>
+            </w:r>
+          </w:p>
+        </w:tc>
+      </w:tr>
+    </w:tbl>
+    <w:p/>
+    <w:p>
+      <w:r>
+        <w:t xml:space="preserve">The API was deployed at </w:t>
+      </w:r>
+      <w:hyperlink r:id="rId12" w:history="1">
+        <w:r>
+          <w:rPr>
+            <w:rStyle w:val="Hyperlink"/>
+          </w:rPr>
+          <w:t>http</w:t>
+        </w:r>
+        <w:r>
+          <w:rPr>
+            <w:rStyle w:val="Hyperlink"/>
+          </w:rPr>
+          <w:t>s</w:t>
+        </w:r>
+        <w:r>
+          <w:rPr>
+            <w:rStyle w:val="Hyperlink"/>
+          </w:rPr>
+          <w:t>://afternoon-ocean-26363.herokuapp.com/</w:t>
+        </w:r>
+      </w:hyperlink>
+    </w:p>
+    <w:p/>
+    <w:p/>
     <w:sectPr>
-      <w:headerReference w:type="default" r:id="rId9"/>
-      <w:footerReference w:type="default" r:id="rId10"/>
-      <w:footerReference w:type="first" r:id="rId11"/>
+      <w:headerReference w:type="default" r:id="rId13"/>
+      <w:footerReference w:type="default" r:id="rId14"/>
+      <w:footerReference w:type="first" r:id="rId15"/>
       <w:pgSz w:w="11906" w:h="16838" w:code="9"/>
       <w:pgMar w:top="720" w:right="1152" w:bottom="720" w:left="1152" w:header="0" w:footer="0" w:gutter="0"/>
       <w:pgNumType w:start="1"/>
@@ -1972,7 +3506,6 @@
         <w:docPartUnique/>
       </w:docPartObj>
     </w:sdtPr>
-    <w:sdtEndPr/>
     <w:sdtContent>
       <w:p>
         <w:pPr>
@@ -2027,6 +3560,80 @@
     <w:p>
       <w:r>
         <w:continuationSeparator/>
+      </w:r>
+    </w:p>
+  </w:footnote>
+  <w:footnote w:id="1">
+    <w:p>
+      <w:pPr>
+        <w:pStyle w:val="FootnoteText"/>
+        <w:rPr>
+          <w:lang w:val="en-AU"/>
+        </w:rPr>
+      </w:pPr>
+      <w:r>
+        <w:rPr>
+          <w:rStyle w:val="FootnoteReference"/>
+        </w:rPr>
+        <w:footnoteRef/>
+      </w:r>
+      <w:r>
+        <w:t xml:space="preserve"> </w:t>
+      </w:r>
+      <w:sdt>
+        <w:sdtPr>
+          <w:id w:val="374743224"/>
+          <w:citation/>
+        </w:sdtPr>
+        <w:sdtContent>
+          <w:r>
+            <w:fldChar w:fldCharType="begin"/>
+          </w:r>
+          <w:r>
+            <w:rPr>
+              <w:lang w:val="en-AU"/>
+            </w:rPr>
+            <w:instrText xml:space="preserve"> CITATION Var21 \l 3081 </w:instrText>
+          </w:r>
+          <w:r>
+            <w:fldChar w:fldCharType="separate"/>
+          </w:r>
+          <w:r>
+            <w:rPr>
+              <w:noProof/>
+              <w:lang w:val="en-AU"/>
+            </w:rPr>
+            <w:t>(Various, 2021)</w:t>
+          </w:r>
+          <w:r>
+            <w:fldChar w:fldCharType="end"/>
+          </w:r>
+        </w:sdtContent>
+      </w:sdt>
+    </w:p>
+  </w:footnote>
+  <w:footnote w:id="2">
+    <w:p>
+      <w:pPr>
+        <w:pStyle w:val="FootnoteText"/>
+        <w:rPr>
+          <w:lang w:val="en-AU"/>
+        </w:rPr>
+      </w:pPr>
+      <w:r>
+        <w:rPr>
+          <w:rStyle w:val="FootnoteReference"/>
+        </w:rPr>
+        <w:footnoteRef/>
+      </w:r>
+      <w:r>
+        <w:t xml:space="preserve"> </w:t>
+      </w:r>
+      <w:r>
+        <w:rPr>
+          <w:lang w:val="en-AU"/>
+        </w:rPr>
+        <w:t>The literal translation of ‘Rauchbier” is “Smoked beer”</w:t>
       </w:r>
     </w:p>
   </w:footnote>
@@ -2126,11 +3733,13 @@
                                   <w:jc w:val="center"/>
                                   <w:rPr>
                                     <w:b/>
+                                    <w:color w:val="FFFFFF" w:themeColor="background1"/>
                                   </w:rPr>
                                 </w:pPr>
                                 <w:r>
                                   <w:rPr>
                                     <w:b/>
+                                    <w:color w:val="FFFFFF" w:themeColor="background1"/>
                                     <w:lang w:bidi="en-GB"/>
                                   </w:rPr>
                                   <w:fldChar w:fldCharType="begin"/>
@@ -2138,6 +3747,7 @@
                                 <w:r>
                                   <w:rPr>
                                     <w:b/>
+                                    <w:color w:val="FFFFFF" w:themeColor="background1"/>
                                     <w:lang w:bidi="en-GB"/>
                                   </w:rPr>
                                   <w:instrText xml:space="preserve"> PAGE  \* Arabic  \* MERGEFORMAT </w:instrText>
@@ -2145,6 +3755,7 @@
                                 <w:r>
                                   <w:rPr>
                                     <w:b/>
+                                    <w:color w:val="FFFFFF" w:themeColor="background1"/>
                                     <w:lang w:bidi="en-GB"/>
                                   </w:rPr>
                                   <w:fldChar w:fldCharType="separate"/>
@@ -2152,6 +3763,7 @@
                                 <w:r>
                                   <w:rPr>
                                     <w:b/>
+                                    <w:color w:val="FFFFFF" w:themeColor="background1"/>
                                     <w:lang w:bidi="en-GB"/>
                                   </w:rPr>
                                   <w:t>2</w:t>
@@ -2159,6 +3771,7 @@
                                 <w:r>
                                   <w:rPr>
                                     <w:b/>
+                                    <w:color w:val="FFFFFF" w:themeColor="background1"/>
                                     <w:lang w:bidi="en-GB"/>
                                   </w:rPr>
                                   <w:fldChar w:fldCharType="end"/>
@@ -2188,11 +3801,13 @@
                             <w:jc w:val="center"/>
                             <w:rPr>
                               <w:b/>
+                              <w:color w:val="FFFFFF" w:themeColor="background1"/>
                             </w:rPr>
                           </w:pPr>
                           <w:r>
                             <w:rPr>
                               <w:b/>
+                              <w:color w:val="FFFFFF" w:themeColor="background1"/>
                               <w:lang w:bidi="en-GB"/>
                             </w:rPr>
                             <w:fldChar w:fldCharType="begin"/>
@@ -2200,6 +3815,7 @@
                           <w:r>
                             <w:rPr>
                               <w:b/>
+                              <w:color w:val="FFFFFF" w:themeColor="background1"/>
                               <w:lang w:bidi="en-GB"/>
                             </w:rPr>
                             <w:instrText xml:space="preserve"> PAGE  \* Arabic  \* MERGEFORMAT </w:instrText>
@@ -2207,6 +3823,7 @@
                           <w:r>
                             <w:rPr>
                               <w:b/>
+                              <w:color w:val="FFFFFF" w:themeColor="background1"/>
                               <w:lang w:bidi="en-GB"/>
                             </w:rPr>
                             <w:fldChar w:fldCharType="separate"/>
@@ -2214,6 +3831,7 @@
                           <w:r>
                             <w:rPr>
                               <w:b/>
+                              <w:color w:val="FFFFFF" w:themeColor="background1"/>
                               <w:lang w:bidi="en-GB"/>
                             </w:rPr>
                             <w:t>2</w:t>
@@ -2221,6 +3839,7 @@
                           <w:r>
                             <w:rPr>
                               <w:b/>
+                              <w:color w:val="FFFFFF" w:themeColor="background1"/>
                               <w:lang w:bidi="en-GB"/>
                             </w:rPr>
                             <w:fldChar w:fldCharType="end"/>
@@ -2239,6 +3858,226 @@
     </w:tr>
   </w:tbl>
 </w:hdr>
+</file>
+
+<file path=word/numbering.xml><?xml version="1.0" encoding="utf-8"?>
+<w:numbering xmlns:wpc="http://schemas.microsoft.com/office/word/2010/wordprocessingCanvas" xmlns:cx="http://schemas.microsoft.com/office/drawing/2014/chartex" xmlns:cx1="http://schemas.microsoft.com/office/drawing/2015/9/8/chartex" xmlns:cx2="http://schemas.microsoft.com/office/drawing/2015/10/21/chartex" xmlns:cx3="http://schemas.microsoft.com/office/drawing/2016/5/9/chartex" xmlns:cx4="http://schemas.microsoft.com/office/drawing/2016/5/10/chartex" xmlns:cx5="http://schemas.microsoft.com/office/drawing/2016/5/11/chartex" xmlns:cx6="http://schemas.microsoft.com/office/drawing/2016/5/12/chartex" xmlns:cx7="http://schemas.microsoft.com/office/drawing/2016/5/13/chartex" xmlns:cx8="http://schemas.microsoft.com/office/drawing/2016/5/14/chartex" xmlns:mc="http://schemas.openxmlformats.org/markup-compatibility/2006" xmlns:aink="http://schemas.microsoft.com/office/drawing/2016/ink" xmlns:am3d="http://schemas.microsoft.com/office/drawing/2017/model3d" xmlns:o="urn:schemas-microsoft-com:office:office" xmlns:r="http://schemas.openxmlformats.org/officeDocument/2006/relationships" xmlns:m="http://schemas.openxmlformats.org/officeDocument/2006/math" xmlns:v="urn:schemas-microsoft-com:vml" xmlns:wp14="http://schemas.microsoft.com/office/word/2010/wordprocessingDrawing" xmlns:wp="http://schemas.openxmlformats.org/drawingml/2006/wordprocessingDrawing" xmlns:w10="urn:schemas-microsoft-com:office:word" xmlns:w="http://schemas.openxmlformats.org/wordprocessingml/2006/main" xmlns:w14="http://schemas.microsoft.com/office/word/2010/wordml" xmlns:w15="http://schemas.microsoft.com/office/word/2012/wordml" xmlns:w16cex="http://schemas.microsoft.com/office/word/2018/wordml/cex" xmlns:w16cid="http://schemas.microsoft.com/office/word/2016/wordml/cid" xmlns:w16="http://schemas.microsoft.com/office/word/2018/wordml" xmlns:w16se="http://schemas.microsoft.com/office/word/2015/wordml/symex" xmlns:wpg="http://schemas.microsoft.com/office/word/2010/wordprocessingGroup" xmlns:wpi="http://schemas.microsoft.com/office/word/2010/wordprocessingInk" xmlns:wne="http://schemas.microsoft.com/office/word/2006/wordml" xmlns:wps="http://schemas.microsoft.com/office/word/2010/wordprocessingShape" mc:Ignorable="w14 w15 w16se w16cid w16 w16cex wp14">
+  <w:abstractNum w:abstractNumId="0" w15:restartNumberingAfterBreak="0">
+    <w:nsid w:val="FFFFFF7C"/>
+    <w:multiLevelType w:val="singleLevel"/>
+    <w:tmpl w:val="C3AC35DC"/>
+    <w:lvl w:ilvl="0">
+      <w:start w:val="1"/>
+      <w:numFmt w:val="decimal"/>
+      <w:lvlText w:val="%1."/>
+      <w:lvlJc w:val="left"/>
+      <w:pPr>
+        <w:tabs>
+          <w:tab w:val="num" w:pos="1492"/>
+        </w:tabs>
+        <w:ind w:left="1492" w:hanging="360"/>
+      </w:pPr>
+    </w:lvl>
+  </w:abstractNum>
+  <w:abstractNum w:abstractNumId="1" w15:restartNumberingAfterBreak="0">
+    <w:nsid w:val="FFFFFF7D"/>
+    <w:multiLevelType w:val="singleLevel"/>
+    <w:tmpl w:val="ABF684B2"/>
+    <w:lvl w:ilvl="0">
+      <w:start w:val="1"/>
+      <w:numFmt w:val="decimal"/>
+      <w:lvlText w:val="%1."/>
+      <w:lvlJc w:val="left"/>
+      <w:pPr>
+        <w:tabs>
+          <w:tab w:val="num" w:pos="1209"/>
+        </w:tabs>
+        <w:ind w:left="1209" w:hanging="360"/>
+      </w:pPr>
+    </w:lvl>
+  </w:abstractNum>
+  <w:abstractNum w:abstractNumId="2" w15:restartNumberingAfterBreak="0">
+    <w:nsid w:val="FFFFFF7E"/>
+    <w:multiLevelType w:val="singleLevel"/>
+    <w:tmpl w:val="36A22CA4"/>
+    <w:lvl w:ilvl="0">
+      <w:start w:val="1"/>
+      <w:numFmt w:val="decimal"/>
+      <w:lvlText w:val="%1."/>
+      <w:lvlJc w:val="left"/>
+      <w:pPr>
+        <w:tabs>
+          <w:tab w:val="num" w:pos="926"/>
+        </w:tabs>
+        <w:ind w:left="926" w:hanging="360"/>
+      </w:pPr>
+    </w:lvl>
+  </w:abstractNum>
+  <w:abstractNum w:abstractNumId="3" w15:restartNumberingAfterBreak="0">
+    <w:nsid w:val="FFFFFF7F"/>
+    <w:multiLevelType w:val="singleLevel"/>
+    <w:tmpl w:val="EE0E45C6"/>
+    <w:lvl w:ilvl="0">
+      <w:start w:val="1"/>
+      <w:numFmt w:val="decimal"/>
+      <w:lvlText w:val="%1."/>
+      <w:lvlJc w:val="left"/>
+      <w:pPr>
+        <w:tabs>
+          <w:tab w:val="num" w:pos="643"/>
+        </w:tabs>
+        <w:ind w:left="643" w:hanging="360"/>
+      </w:pPr>
+    </w:lvl>
+  </w:abstractNum>
+  <w:abstractNum w:abstractNumId="4" w15:restartNumberingAfterBreak="0">
+    <w:nsid w:val="FFFFFF80"/>
+    <w:multiLevelType w:val="singleLevel"/>
+    <w:tmpl w:val="90441322"/>
+    <w:lvl w:ilvl="0">
+      <w:start w:val="1"/>
+      <w:numFmt w:val="bullet"/>
+      <w:lvlText w:val=""/>
+      <w:lvlJc w:val="left"/>
+      <w:pPr>
+        <w:tabs>
+          <w:tab w:val="num" w:pos="1492"/>
+        </w:tabs>
+        <w:ind w:left="1492" w:hanging="360"/>
+      </w:pPr>
+      <w:rPr>
+        <w:rFonts w:ascii="Symbol" w:hAnsi="Symbol" w:hint="default"/>
+      </w:rPr>
+    </w:lvl>
+  </w:abstractNum>
+  <w:abstractNum w:abstractNumId="5" w15:restartNumberingAfterBreak="0">
+    <w:nsid w:val="FFFFFF81"/>
+    <w:multiLevelType w:val="singleLevel"/>
+    <w:tmpl w:val="66C86824"/>
+    <w:lvl w:ilvl="0">
+      <w:start w:val="1"/>
+      <w:numFmt w:val="bullet"/>
+      <w:lvlText w:val=""/>
+      <w:lvlJc w:val="left"/>
+      <w:pPr>
+        <w:tabs>
+          <w:tab w:val="num" w:pos="1209"/>
+        </w:tabs>
+        <w:ind w:left="1209" w:hanging="360"/>
+      </w:pPr>
+      <w:rPr>
+        <w:rFonts w:ascii="Symbol" w:hAnsi="Symbol" w:hint="default"/>
+      </w:rPr>
+    </w:lvl>
+  </w:abstractNum>
+  <w:abstractNum w:abstractNumId="6" w15:restartNumberingAfterBreak="0">
+    <w:nsid w:val="FFFFFF82"/>
+    <w:multiLevelType w:val="singleLevel"/>
+    <w:tmpl w:val="9910A9A2"/>
+    <w:lvl w:ilvl="0">
+      <w:start w:val="1"/>
+      <w:numFmt w:val="bullet"/>
+      <w:lvlText w:val=""/>
+      <w:lvlJc w:val="left"/>
+      <w:pPr>
+        <w:tabs>
+          <w:tab w:val="num" w:pos="926"/>
+        </w:tabs>
+        <w:ind w:left="926" w:hanging="360"/>
+      </w:pPr>
+      <w:rPr>
+        <w:rFonts w:ascii="Symbol" w:hAnsi="Symbol" w:hint="default"/>
+      </w:rPr>
+    </w:lvl>
+  </w:abstractNum>
+  <w:abstractNum w:abstractNumId="7" w15:restartNumberingAfterBreak="0">
+    <w:nsid w:val="FFFFFF83"/>
+    <w:multiLevelType w:val="singleLevel"/>
+    <w:tmpl w:val="51C42072"/>
+    <w:lvl w:ilvl="0">
+      <w:start w:val="1"/>
+      <w:numFmt w:val="bullet"/>
+      <w:lvlText w:val=""/>
+      <w:lvlJc w:val="left"/>
+      <w:pPr>
+        <w:tabs>
+          <w:tab w:val="num" w:pos="643"/>
+        </w:tabs>
+        <w:ind w:left="643" w:hanging="360"/>
+      </w:pPr>
+      <w:rPr>
+        <w:rFonts w:ascii="Symbol" w:hAnsi="Symbol" w:hint="default"/>
+      </w:rPr>
+    </w:lvl>
+  </w:abstractNum>
+  <w:abstractNum w:abstractNumId="8" w15:restartNumberingAfterBreak="0">
+    <w:nsid w:val="FFFFFF88"/>
+    <w:multiLevelType w:val="singleLevel"/>
+    <w:tmpl w:val="1B6A2E60"/>
+    <w:lvl w:ilvl="0">
+      <w:start w:val="1"/>
+      <w:numFmt w:val="decimal"/>
+      <w:lvlText w:val="%1."/>
+      <w:lvlJc w:val="left"/>
+      <w:pPr>
+        <w:tabs>
+          <w:tab w:val="num" w:pos="360"/>
+        </w:tabs>
+        <w:ind w:left="360" w:hanging="360"/>
+      </w:pPr>
+    </w:lvl>
+  </w:abstractNum>
+  <w:abstractNum w:abstractNumId="9" w15:restartNumberingAfterBreak="0">
+    <w:nsid w:val="FFFFFF89"/>
+    <w:multiLevelType w:val="singleLevel"/>
+    <w:tmpl w:val="37729DF4"/>
+    <w:lvl w:ilvl="0">
+      <w:start w:val="1"/>
+      <w:numFmt w:val="bullet"/>
+      <w:lvlText w:val=""/>
+      <w:lvlJc w:val="left"/>
+      <w:pPr>
+        <w:tabs>
+          <w:tab w:val="num" w:pos="360"/>
+        </w:tabs>
+        <w:ind w:left="360" w:hanging="360"/>
+      </w:pPr>
+      <w:rPr>
+        <w:rFonts w:ascii="Symbol" w:hAnsi="Symbol" w:hint="default"/>
+      </w:rPr>
+    </w:lvl>
+  </w:abstractNum>
+  <w:num w:numId="1">
+    <w:abstractNumId w:val="0"/>
+  </w:num>
+  <w:num w:numId="2">
+    <w:abstractNumId w:val="1"/>
+  </w:num>
+  <w:num w:numId="3">
+    <w:abstractNumId w:val="2"/>
+  </w:num>
+  <w:num w:numId="4">
+    <w:abstractNumId w:val="3"/>
+  </w:num>
+  <w:num w:numId="5">
+    <w:abstractNumId w:val="8"/>
+  </w:num>
+  <w:num w:numId="6">
+    <w:abstractNumId w:val="4"/>
+  </w:num>
+  <w:num w:numId="7">
+    <w:abstractNumId w:val="5"/>
+  </w:num>
+  <w:num w:numId="8">
+    <w:abstractNumId w:val="6"/>
+  </w:num>
+  <w:num w:numId="9">
+    <w:abstractNumId w:val="7"/>
+  </w:num>
+  <w:num w:numId="10">
+    <w:abstractNumId w:val="9"/>
+  </w:num>
+</w:numbering>
 </file>
 
 <file path=word/styles.xml><?xml version="1.0" encoding="utf-8"?>
@@ -2639,14 +4478,14 @@
   <w:style w:type="paragraph" w:default="1" w:styleId="Normal">
     <w:name w:val="Normal"/>
     <w:qFormat/>
-    <w:rsid w:val="00E571F1"/>
+    <w:rsid w:val="00426707"/>
     <w:pPr>
       <w:spacing w:after="0"/>
     </w:pPr>
     <w:rPr>
       <w:rFonts w:eastAsiaTheme="minorEastAsia"/>
       <w:color w:val="161718" w:themeColor="text1"/>
-      <w:sz w:val="28"/>
+      <w:sz w:val="24"/>
       <w:szCs w:val="22"/>
       <w:lang w:val="en-GB"/>
     </w:rPr>
@@ -2706,7 +4545,6 @@
       <w:rFonts w:asciiTheme="majorHAnsi" w:eastAsia="Times New Roman" w:hAnsiTheme="majorHAnsi" w:cs="Times New Roman"/>
       <w:i/>
       <w:color w:val="auto"/>
-      <w:sz w:val="24"/>
     </w:rPr>
   </w:style>
   <w:style w:type="paragraph" w:styleId="Heading4">
@@ -2729,7 +4567,6 @@
       <w:caps/>
       <w:spacing w:val="20"/>
       <w:kern w:val="28"/>
-      <w:sz w:val="24"/>
     </w:rPr>
   </w:style>
   <w:style w:type="paragraph" w:styleId="Heading5">
@@ -3035,7 +4872,6 @@
       <w:bCs/>
       <w:i/>
       <w:iCs/>
-      <w:sz w:val="24"/>
       <w:szCs w:val="24"/>
     </w:rPr>
   </w:style>
@@ -3212,6 +5048,185 @@
       <w:color w:val="282660" w:themeColor="text2"/>
       <w:sz w:val="18"/>
       <w:szCs w:val="18"/>
+    </w:rPr>
+  </w:style>
+  <w:style w:type="paragraph" w:styleId="FootnoteText">
+    <w:name w:val="footnote text"/>
+    <w:basedOn w:val="Normal"/>
+    <w:link w:val="FootnoteTextChar"/>
+    <w:uiPriority w:val="99"/>
+    <w:semiHidden/>
+    <w:unhideWhenUsed/>
+    <w:rsid w:val="001E5E5C"/>
+    <w:pPr>
+      <w:spacing w:line="240" w:lineRule="auto"/>
+    </w:pPr>
+    <w:rPr>
+      <w:sz w:val="20"/>
+      <w:szCs w:val="20"/>
+    </w:rPr>
+  </w:style>
+  <w:style w:type="character" w:customStyle="1" w:styleId="FootnoteTextChar">
+    <w:name w:val="Footnote Text Char"/>
+    <w:basedOn w:val="DefaultParagraphFont"/>
+    <w:link w:val="FootnoteText"/>
+    <w:uiPriority w:val="99"/>
+    <w:semiHidden/>
+    <w:rsid w:val="001E5E5C"/>
+    <w:rPr>
+      <w:rFonts w:eastAsiaTheme="minorEastAsia"/>
+      <w:color w:val="161718" w:themeColor="text1"/>
+      <w:sz w:val="20"/>
+      <w:szCs w:val="20"/>
+      <w:lang w:val="en-GB"/>
+    </w:rPr>
+  </w:style>
+  <w:style w:type="character" w:styleId="FootnoteReference">
+    <w:name w:val="footnote reference"/>
+    <w:basedOn w:val="DefaultParagraphFont"/>
+    <w:uiPriority w:val="99"/>
+    <w:semiHidden/>
+    <w:unhideWhenUsed/>
+    <w:rsid w:val="001E5E5C"/>
+    <w:rPr>
+      <w:vertAlign w:val="superscript"/>
+    </w:rPr>
+  </w:style>
+  <w:style w:type="table" w:styleId="TableGrid">
+    <w:name w:val="Table Grid"/>
+    <w:basedOn w:val="TableNormal"/>
+    <w:uiPriority w:val="39"/>
+    <w:rsid w:val="00874FFE"/>
+    <w:pPr>
+      <w:spacing w:after="0" w:line="240" w:lineRule="auto"/>
+    </w:pPr>
+    <w:tblPr>
+      <w:tblBorders>
+        <w:top w:val="single" w:sz="4" w:space="0" w:color="auto"/>
+        <w:left w:val="single" w:sz="4" w:space="0" w:color="auto"/>
+        <w:bottom w:val="single" w:sz="4" w:space="0" w:color="auto"/>
+        <w:right w:val="single" w:sz="4" w:space="0" w:color="auto"/>
+        <w:insideH w:val="single" w:sz="4" w:space="0" w:color="auto"/>
+        <w:insideV w:val="single" w:sz="4" w:space="0" w:color="auto"/>
+      </w:tblBorders>
+    </w:tblPr>
+  </w:style>
+  <w:style w:type="table" w:styleId="GridTable4-Accent1">
+    <w:name w:val="Grid Table 4 Accent 1"/>
+    <w:basedOn w:val="TableNormal"/>
+    <w:uiPriority w:val="49"/>
+    <w:rsid w:val="00874FFE"/>
+    <w:pPr>
+      <w:spacing w:after="0" w:line="240" w:lineRule="auto"/>
+    </w:pPr>
+    <w:tblPr>
+      <w:tblStyleRowBandSize w:val="1"/>
+      <w:tblStyleColBandSize w:val="1"/>
+      <w:tblBorders>
+        <w:top w:val="single" w:sz="4" w:space="0" w:color="F73A7D" w:themeColor="accent1" w:themeTint="99"/>
+        <w:left w:val="single" w:sz="4" w:space="0" w:color="F73A7D" w:themeColor="accent1" w:themeTint="99"/>
+        <w:bottom w:val="single" w:sz="4" w:space="0" w:color="F73A7D" w:themeColor="accent1" w:themeTint="99"/>
+        <w:right w:val="single" w:sz="4" w:space="0" w:color="F73A7D" w:themeColor="accent1" w:themeTint="99"/>
+        <w:insideH w:val="single" w:sz="4" w:space="0" w:color="F73A7D" w:themeColor="accent1" w:themeTint="99"/>
+        <w:insideV w:val="single" w:sz="4" w:space="0" w:color="F73A7D" w:themeColor="accent1" w:themeTint="99"/>
+      </w:tblBorders>
+    </w:tblPr>
+    <w:tblStylePr w:type="firstRow">
+      <w:rPr>
+        <w:b/>
+        <w:bCs/>
+        <w:color w:val="FFFFFF" w:themeColor="background1"/>
+      </w:rPr>
+      <w:tblPr/>
+      <w:tcPr>
+        <w:tcBorders>
+          <w:top w:val="single" w:sz="4" w:space="0" w:color="A4063E" w:themeColor="accent1"/>
+          <w:left w:val="single" w:sz="4" w:space="0" w:color="A4063E" w:themeColor="accent1"/>
+          <w:bottom w:val="single" w:sz="4" w:space="0" w:color="A4063E" w:themeColor="accent1"/>
+          <w:right w:val="single" w:sz="4" w:space="0" w:color="A4063E" w:themeColor="accent1"/>
+          <w:insideH w:val="nil"/>
+          <w:insideV w:val="nil"/>
+        </w:tcBorders>
+        <w:shd w:val="clear" w:color="auto" w:fill="A4063E" w:themeFill="accent1"/>
+      </w:tcPr>
+    </w:tblStylePr>
+    <w:tblStylePr w:type="lastRow">
+      <w:rPr>
+        <w:b/>
+        <w:bCs/>
+      </w:rPr>
+      <w:tblPr/>
+      <w:tcPr>
+        <w:tcBorders>
+          <w:top w:val="double" w:sz="4" w:space="0" w:color="A4063E" w:themeColor="accent1"/>
+        </w:tcBorders>
+      </w:tcPr>
+    </w:tblStylePr>
+    <w:tblStylePr w:type="firstCol">
+      <w:rPr>
+        <w:b/>
+        <w:bCs/>
+      </w:rPr>
+    </w:tblStylePr>
+    <w:tblStylePr w:type="lastCol">
+      <w:rPr>
+        <w:b/>
+        <w:bCs/>
+      </w:rPr>
+    </w:tblStylePr>
+    <w:tblStylePr w:type="band1Vert">
+      <w:tblPr/>
+      <w:tcPr>
+        <w:shd w:val="clear" w:color="auto" w:fill="FCBDD3" w:themeFill="accent1" w:themeFillTint="33"/>
+      </w:tcPr>
+    </w:tblStylePr>
+    <w:tblStylePr w:type="band1Horz">
+      <w:tblPr/>
+      <w:tcPr>
+        <w:shd w:val="clear" w:color="auto" w:fill="FCBDD3" w:themeFill="accent1" w:themeFillTint="33"/>
+      </w:tcPr>
+    </w:tblStylePr>
+  </w:style>
+  <w:style w:type="paragraph" w:styleId="PlainText">
+    <w:name w:val="Plain Text"/>
+    <w:basedOn w:val="Normal"/>
+    <w:link w:val="PlainTextChar"/>
+    <w:uiPriority w:val="99"/>
+    <w:unhideWhenUsed/>
+    <w:rsid w:val="00426707"/>
+    <w:pPr>
+      <w:spacing w:line="240" w:lineRule="auto"/>
+    </w:pPr>
+    <w:rPr>
+      <w:rFonts w:ascii="Consolas" w:hAnsi="Consolas" w:cs="Consolas"/>
+      <w:sz w:val="21"/>
+      <w:szCs w:val="21"/>
+    </w:rPr>
+  </w:style>
+  <w:style w:type="character" w:customStyle="1" w:styleId="PlainTextChar">
+    <w:name w:val="Plain Text Char"/>
+    <w:basedOn w:val="DefaultParagraphFont"/>
+    <w:link w:val="PlainText"/>
+    <w:uiPriority w:val="99"/>
+    <w:rsid w:val="00426707"/>
+    <w:rPr>
+      <w:rFonts w:ascii="Consolas" w:eastAsiaTheme="minorEastAsia" w:hAnsi="Consolas" w:cs="Consolas"/>
+      <w:color w:val="161718" w:themeColor="text1"/>
+      <w:sz w:val="21"/>
+      <w:szCs w:val="21"/>
+      <w:lang w:val="en-GB"/>
+    </w:rPr>
+  </w:style>
+  <w:style w:type="character" w:styleId="UnresolvedMention">
+    <w:name w:val="Unresolved Mention"/>
+    <w:basedOn w:val="DefaultParagraphFont"/>
+    <w:uiPriority w:val="99"/>
+    <w:semiHidden/>
+    <w:unhideWhenUsed/>
+    <w:rsid w:val="00426707"/>
+    <w:rPr>
+      <w:color w:val="605E5C"/>
+      <w:shd w:val="clear" w:color="auto" w:fill="E1DFDD"/>
     </w:rPr>
   </w:style>
 </w:styles>
@@ -3443,11 +5458,33 @@
 </file>
 
 <file path=customXml/item1.xml><?xml version="1.0" encoding="utf-8"?>
-<b:Sources xmlns:b="http://schemas.openxmlformats.org/officeDocument/2006/bibliography" xmlns="http://schemas.openxmlformats.org/officeDocument/2006/bibliography" SelectedStyle="/APASixthEditionOfficeOnline.xsl" StyleName="APA" Version="6"/>
+<b:Sources xmlns:b="http://schemas.openxmlformats.org/officeDocument/2006/bibliography" xmlns="http://schemas.openxmlformats.org/officeDocument/2006/bibliography" SelectedStyle="/APASixthEditionOfficeOnline.xsl" StyleName="APA" Version="6">
+  <b:Source>
+    <b:Tag>Var21</b:Tag>
+    <b:SourceType>InternetSite</b:SourceType>
+    <b:Guid>{B8DAC6B1-97C3-E441-8243-838AAF1BAB36}</b:Guid>
+    <b:Author>
+      <b:Author>
+        <b:NameList>
+          <b:Person>
+            <b:Last>Various</b:Last>
+          </b:Person>
+        </b:NameList>
+      </b:Author>
+    </b:Author>
+    <b:Title>Malt Liquor</b:Title>
+    <b:Year>2021</b:Year>
+    <b:InternetSiteTitle>Wikipedia</b:InternetSiteTitle>
+    <b:URL>https://en.wikipedia.org/wiki/Malt_liquor</b:URL>
+    <b:Month>March</b:Month>
+    <b:Day>14</b:Day>
+    <b:RefOrder>1</b:RefOrder>
+  </b:Source>
+</b:Sources>
 </file>
 
 <file path=customXml/itemProps1.xml><?xml version="1.0" encoding="utf-8"?>
-<ds:datastoreItem xmlns:ds="http://schemas.openxmlformats.org/officeDocument/2006/customXml" ds:itemID="{50BBA354-50E1-494C-9B7E-13A9E7D07166}">
+<ds:datastoreItem xmlns:ds="http://schemas.openxmlformats.org/officeDocument/2006/customXml" ds:itemID="{EC0617DE-A80A-BF45-8E47-8516744A5C68}">
   <ds:schemaRefs>
     <ds:schemaRef ds:uri="http://schemas.openxmlformats.org/officeDocument/2006/bibliography"/>
   </ds:schemaRefs>

</xml_diff>